<commit_message>
Correccion y parte 2
</commit_message>
<xml_diff>
--- a/05 Heaven on Earth/Heaven on Earth - Vol.06.docx
+++ b/05 Heaven on Earth/Heaven on Earth - Vol.06.docx
@@ -16624,7 +16624,7 @@
           <w:szCs w:val="24"/>
           <w:lang w:val="es-ES"/>
         </w:rPr>
-        <w:t>Unificación Central, uno de los 10 Tous Sauvés, la ciudad rodeada de muros en donde resguardan toda la tecnología y los secretos que se libraron durante una cierta guerra mundial santa.</w:t>
+        <w:t>Unificación Central es uno de los diez Tous Sauvés, esta ciudad está rodeada de muros en donde resguardan toda la tecnología y los secretos que se libraron durante una cierta guerra mundial santa.</w:t>
       </w:r>
     </w:p>
     <w:p>
@@ -16769,7 +16769,99 @@
           <w:szCs w:val="24"/>
           <w:lang w:val="es-ES"/>
         </w:rPr>
-        <w:t xml:space="preserve">Estas ciudades se destacan por ser las mejores en empresas mundialmente conocidas y sus miles de acciones en la bolsa por la tecnología que muy debes en cuando venden al resto del mundo y </w:t>
+        <w:t>Estas ciudades se destacan por ser las mejores en empresas mundialmente conocidas y sus miles de acciones en la bolsa por la tecnología que debes en cuando venden al resto del mundo y así reparar y restablecer las estaciones del año que se perdieron hace años atrás.</w:t>
+      </w:r>
+    </w:p>
+    <w:p>
+      <w:pPr>
+        <w:spacing w:line="360" w:lineRule="auto"/>
+        <w:rPr>
+          <w:rFonts w:ascii="Arial" w:hAnsi="Arial" w:cs="Arial"/>
+          <w:b/>
+          <w:bCs/>
+          <w:sz w:val="24"/>
+          <w:szCs w:val="24"/>
+          <w:lang w:val="es-ES"/>
+        </w:rPr>
+      </w:pPr>
+      <w:r>
+        <w:rPr>
+          <w:rFonts w:ascii="Arial" w:hAnsi="Arial" w:cs="Arial"/>
+          <w:b/>
+          <w:bCs/>
+          <w:sz w:val="24"/>
+          <w:szCs w:val="24"/>
+          <w:lang w:val="es-ES"/>
+        </w:rPr>
+        <w:t xml:space="preserve">También se tiene en cuenta la tecnología de punta para energía renovable como energía eólica, solar, hidráulica y geotérmica. También cuentan con energía nuclear que mantienen en secreto al resto del mundo para no preocuparlos, peros los rumores de que trabajan con esta energía ya está en las manos de muchos periodistas. </w:t>
+      </w:r>
+    </w:p>
+    <w:p>
+      <w:pPr>
+        <w:spacing w:line="360" w:lineRule="auto"/>
+        <w:rPr>
+          <w:rFonts w:ascii="Arial" w:hAnsi="Arial" w:cs="Arial"/>
+          <w:b/>
+          <w:bCs/>
+          <w:sz w:val="24"/>
+          <w:szCs w:val="24"/>
+          <w:lang w:val="es-ES"/>
+        </w:rPr>
+      </w:pPr>
+      <w:r>
+        <w:rPr>
+          <w:rFonts w:ascii="Arial" w:hAnsi="Arial" w:cs="Arial"/>
+          <w:b/>
+          <w:bCs/>
+          <w:sz w:val="24"/>
+          <w:szCs w:val="24"/>
+          <w:lang w:val="es-ES"/>
+        </w:rPr>
+        <w:t xml:space="preserve">Hasta hace poco también utilizaban energía de vibraciones. Era una enorme máquina que recolectaba energía de la </w:t>
+      </w:r>
+      <w:r>
+        <w:rPr>
+          <w:rFonts w:ascii="Arial" w:hAnsi="Arial" w:cs="Arial"/>
+          <w:b/>
+          <w:bCs/>
+          <w:sz w:val="24"/>
+          <w:szCs w:val="24"/>
+          <w:lang w:val="es-ES"/>
+        </w:rPr>
+        <w:t>fricción</w:t>
+      </w:r>
+      <w:r>
+        <w:rPr>
+          <w:rFonts w:ascii="Arial" w:hAnsi="Arial" w:cs="Arial"/>
+          <w:b/>
+          <w:bCs/>
+          <w:sz w:val="24"/>
+          <w:szCs w:val="24"/>
+          <w:lang w:val="es-ES"/>
+        </w:rPr>
+        <w:t xml:space="preserve"> que provocaban los terremotos y esta máquina que estaba construida</w:t>
+      </w:r>
+      <w:r>
+        <w:rPr>
+          <w:rFonts w:ascii="Arial" w:hAnsi="Arial" w:cs="Arial"/>
+          <w:b/>
+          <w:bCs/>
+          <w:sz w:val="24"/>
+          <w:szCs w:val="24"/>
+          <w:lang w:val="es-ES"/>
+        </w:rPr>
+        <w:t xml:space="preserve"> por debajo de</w:t>
+      </w:r>
+      <w:r>
+        <w:rPr>
+          <w:rFonts w:ascii="Arial" w:hAnsi="Arial" w:cs="Arial"/>
+          <w:b/>
+          <w:bCs/>
+          <w:sz w:val="24"/>
+          <w:szCs w:val="24"/>
+          <w:lang w:val="es-ES"/>
+        </w:rPr>
+        <w:t xml:space="preserve"> toda la ciudad para evitar terremotos y </w:t>
       </w:r>
       <w:r>
         <w:rPr>
@@ -16791,186 +16883,6 @@
           <w:szCs w:val="24"/>
           <w:lang w:val="es-ES"/>
         </w:rPr>
-        <w:t xml:space="preserve"> reparar y restablecer las estaciones del año que se perdieron hace años atrás.</w:t>
-      </w:r>
-    </w:p>
-    <w:p>
-      <w:pPr>
-        <w:spacing w:line="360" w:lineRule="auto"/>
-        <w:rPr>
-          <w:rFonts w:ascii="Arial" w:hAnsi="Arial" w:cs="Arial"/>
-          <w:b/>
-          <w:bCs/>
-          <w:sz w:val="24"/>
-          <w:szCs w:val="24"/>
-          <w:lang w:val="es-ES"/>
-        </w:rPr>
-      </w:pPr>
-      <w:r>
-        <w:rPr>
-          <w:rFonts w:ascii="Arial" w:hAnsi="Arial" w:cs="Arial"/>
-          <w:b/>
-          <w:bCs/>
-          <w:sz w:val="24"/>
-          <w:szCs w:val="24"/>
-          <w:lang w:val="es-ES"/>
-        </w:rPr>
-        <w:t xml:space="preserve">También se tiene en cuenta la tecnología de punta para energía </w:t>
-      </w:r>
-      <w:r>
-        <w:rPr>
-          <w:rFonts w:ascii="Arial" w:hAnsi="Arial" w:cs="Arial"/>
-          <w:b/>
-          <w:bCs/>
-          <w:sz w:val="24"/>
-          <w:szCs w:val="24"/>
-          <w:lang w:val="es-ES"/>
-        </w:rPr>
-        <w:t>renovable</w:t>
-      </w:r>
-      <w:r>
-        <w:rPr>
-          <w:rFonts w:ascii="Arial" w:hAnsi="Arial" w:cs="Arial"/>
-          <w:b/>
-          <w:bCs/>
-          <w:sz w:val="24"/>
-          <w:szCs w:val="24"/>
-          <w:lang w:val="es-ES"/>
-        </w:rPr>
-        <w:t xml:space="preserve"> como energía eólica, solar, hidráulica y geotérmica. También cuentan con energía nuclear que mantienen en secreto al resto del mundo para no preocuparlos, peros los rumores de que trabajan con esta energía ya </w:t>
-      </w:r>
-      <w:r>
-        <w:rPr>
-          <w:rFonts w:ascii="Arial" w:hAnsi="Arial" w:cs="Arial"/>
-          <w:b/>
-          <w:bCs/>
-          <w:sz w:val="24"/>
-          <w:szCs w:val="24"/>
-          <w:lang w:val="es-ES"/>
-        </w:rPr>
-        <w:t>está</w:t>
-      </w:r>
-      <w:r>
-        <w:rPr>
-          <w:rFonts w:ascii="Arial" w:hAnsi="Arial" w:cs="Arial"/>
-          <w:b/>
-          <w:bCs/>
-          <w:sz w:val="24"/>
-          <w:szCs w:val="24"/>
-          <w:lang w:val="es-ES"/>
-        </w:rPr>
-        <w:t xml:space="preserve"> en las manos de muchos periodistas. </w:t>
-      </w:r>
-    </w:p>
-    <w:p>
-      <w:pPr>
-        <w:spacing w:line="360" w:lineRule="auto"/>
-        <w:rPr>
-          <w:rFonts w:ascii="Arial" w:hAnsi="Arial" w:cs="Arial"/>
-          <w:b/>
-          <w:bCs/>
-          <w:sz w:val="24"/>
-          <w:szCs w:val="24"/>
-          <w:lang w:val="es-ES"/>
-        </w:rPr>
-      </w:pPr>
-      <w:r>
-        <w:rPr>
-          <w:rFonts w:ascii="Arial" w:hAnsi="Arial" w:cs="Arial"/>
-          <w:b/>
-          <w:bCs/>
-          <w:sz w:val="24"/>
-          <w:szCs w:val="24"/>
-          <w:lang w:val="es-ES"/>
-        </w:rPr>
-        <w:t xml:space="preserve">Hasta hace poco también utilizaban energía de vibraciones. Era una enorme </w:t>
-      </w:r>
-      <w:r>
-        <w:rPr>
-          <w:rFonts w:ascii="Arial" w:hAnsi="Arial" w:cs="Arial"/>
-          <w:b/>
-          <w:bCs/>
-          <w:sz w:val="24"/>
-          <w:szCs w:val="24"/>
-          <w:lang w:val="es-ES"/>
-        </w:rPr>
-        <w:t>máquina</w:t>
-      </w:r>
-      <w:r>
-        <w:rPr>
-          <w:rFonts w:ascii="Arial" w:hAnsi="Arial" w:cs="Arial"/>
-          <w:b/>
-          <w:bCs/>
-          <w:sz w:val="24"/>
-          <w:szCs w:val="24"/>
-          <w:lang w:val="es-ES"/>
-        </w:rPr>
-        <w:t xml:space="preserve"> que recolectaba energía de la </w:t>
-      </w:r>
-      <w:r>
-        <w:rPr>
-          <w:rFonts w:ascii="Arial" w:hAnsi="Arial" w:cs="Arial"/>
-          <w:b/>
-          <w:bCs/>
-          <w:sz w:val="24"/>
-          <w:szCs w:val="24"/>
-          <w:lang w:val="es-ES"/>
-        </w:rPr>
-        <w:t>fricción</w:t>
-      </w:r>
-      <w:r>
-        <w:rPr>
-          <w:rFonts w:ascii="Arial" w:hAnsi="Arial" w:cs="Arial"/>
-          <w:b/>
-          <w:bCs/>
-          <w:sz w:val="24"/>
-          <w:szCs w:val="24"/>
-          <w:lang w:val="es-ES"/>
-        </w:rPr>
-        <w:t xml:space="preserve"> que provocaban los terremotos y esta </w:t>
-      </w:r>
-      <w:r>
-        <w:rPr>
-          <w:rFonts w:ascii="Arial" w:hAnsi="Arial" w:cs="Arial"/>
-          <w:b/>
-          <w:bCs/>
-          <w:sz w:val="24"/>
-          <w:szCs w:val="24"/>
-          <w:lang w:val="es-ES"/>
-        </w:rPr>
-        <w:t>máquina</w:t>
-      </w:r>
-      <w:r>
-        <w:rPr>
-          <w:rFonts w:ascii="Arial" w:hAnsi="Arial" w:cs="Arial"/>
-          <w:b/>
-          <w:bCs/>
-          <w:sz w:val="24"/>
-          <w:szCs w:val="24"/>
-          <w:lang w:val="es-ES"/>
-        </w:rPr>
-        <w:t xml:space="preserve"> que estaba construida por toda la ciudad para evitar terremotos y </w:t>
-      </w:r>
-      <w:r>
-        <w:rPr>
-          <w:rFonts w:ascii="Arial" w:hAnsi="Arial" w:cs="Arial"/>
-          <w:b/>
-          <w:bCs/>
-          <w:sz w:val="24"/>
-          <w:szCs w:val="24"/>
-          <w:lang w:val="es-ES"/>
-        </w:rPr>
-        <w:t>así</w:t>
-      </w:r>
-      <w:r>
-        <w:rPr>
-          <w:rFonts w:ascii="Arial" w:hAnsi="Arial" w:cs="Arial"/>
-          <w:b/>
-          <w:bCs/>
-          <w:sz w:val="24"/>
-          <w:szCs w:val="24"/>
-          <w:lang w:val="es-ES"/>
-        </w:rPr>
         <w:t xml:space="preserve"> absorber energía, fue destruida por las hermanas Yuritsuga en un intento por infiltrarse en la torre A.L.I.C.E.</w:t>
       </w:r>
     </w:p>
@@ -17006,29 +16918,62 @@
           <w:szCs w:val="24"/>
           <w:lang w:val="es-ES"/>
         </w:rPr>
-        <w:t>desvió</w:t>
-      </w:r>
-      <w:r>
-        <w:rPr>
-          <w:rFonts w:ascii="Arial" w:hAnsi="Arial" w:cs="Arial"/>
-          <w:b/>
-          <w:bCs/>
-          <w:sz w:val="24"/>
-          <w:szCs w:val="24"/>
-          <w:lang w:val="es-ES"/>
-        </w:rPr>
-        <w:t xml:space="preserve"> tampoco le hizo tanto daño como pensaron. </w:t>
-      </w:r>
-      <w:r>
-        <w:rPr>
-          <w:rFonts w:ascii="Arial" w:hAnsi="Arial" w:cs="Arial"/>
-          <w:b/>
-          <w:bCs/>
-          <w:sz w:val="24"/>
-          <w:szCs w:val="24"/>
-          <w:lang w:val="es-ES"/>
-        </w:rPr>
-        <w:t>Porque</w:t>
+        <w:t>incidente</w:t>
+      </w:r>
+      <w:r>
+        <w:rPr>
+          <w:rFonts w:ascii="Arial" w:hAnsi="Arial" w:cs="Arial"/>
+          <w:b/>
+          <w:bCs/>
+          <w:sz w:val="24"/>
+          <w:szCs w:val="24"/>
+          <w:lang w:val="es-ES"/>
+        </w:rPr>
+        <w:t xml:space="preserve"> tampoco le hizo tanto </w:t>
+      </w:r>
+      <w:r>
+        <w:rPr>
+          <w:rFonts w:ascii="Arial" w:hAnsi="Arial" w:cs="Arial"/>
+          <w:b/>
+          <w:bCs/>
+          <w:sz w:val="24"/>
+          <w:szCs w:val="24"/>
+          <w:lang w:val="es-ES"/>
+        </w:rPr>
+        <w:t>daño</w:t>
+      </w:r>
+      <w:r>
+        <w:rPr>
+          <w:rFonts w:ascii="Arial" w:hAnsi="Arial" w:cs="Arial"/>
+          <w:b/>
+          <w:bCs/>
+          <w:sz w:val="24"/>
+          <w:szCs w:val="24"/>
+          <w:lang w:val="es-ES"/>
+        </w:rPr>
+        <w:t xml:space="preserve"> </w:t>
+      </w:r>
+      <w:r>
+        <w:rPr>
+          <w:rFonts w:ascii="Arial" w:hAnsi="Arial" w:cs="Arial"/>
+          <w:b/>
+          <w:bCs/>
+          <w:sz w:val="24"/>
+          <w:szCs w:val="24"/>
+          <w:lang w:val="es-ES"/>
+        </w:rPr>
+        <w:t>p</w:t>
+      </w:r>
+      <w:r>
+        <w:rPr>
+          <w:rFonts w:ascii="Arial" w:hAnsi="Arial" w:cs="Arial"/>
+          <w:b/>
+          <w:bCs/>
+          <w:sz w:val="24"/>
+          <w:szCs w:val="24"/>
+          <w:lang w:val="es-ES"/>
+        </w:rPr>
+        <w:t>orque</w:t>
       </w:r>
       <w:r>
         <w:rPr>
@@ -17061,31 +17006,119 @@
           <w:szCs w:val="24"/>
           <w:lang w:val="es-ES"/>
         </w:rPr>
-        <w:t>, disminución de la capacidad de fertilidad y otros tipos de problemas que se presentaban ante la clonación de alimentos transgénicos y animales.</w:t>
-      </w:r>
-    </w:p>
-    <w:p>
-      <w:pPr>
-        <w:spacing w:line="360" w:lineRule="auto"/>
-        <w:rPr>
-          <w:rFonts w:ascii="Arial" w:hAnsi="Arial" w:cs="Arial"/>
-          <w:b/>
-          <w:bCs/>
-          <w:sz w:val="24"/>
-          <w:szCs w:val="24"/>
-          <w:lang w:val="es-ES"/>
-        </w:rPr>
-      </w:pPr>
-      <w:r>
-        <w:rPr>
-          <w:rFonts w:ascii="Arial" w:hAnsi="Arial" w:cs="Arial"/>
-          <w:b/>
-          <w:bCs/>
-          <w:sz w:val="24"/>
-          <w:szCs w:val="24"/>
-          <w:lang w:val="es-ES"/>
-        </w:rPr>
-        <w:t xml:space="preserve">En otras palabras </w:t>
+        <w:t xml:space="preserve">, disminución de la capacidad de fertilidad y otros tipos de problemas que se presentaban </w:t>
+      </w:r>
+      <w:r>
+        <w:rPr>
+          <w:rFonts w:ascii="Arial" w:hAnsi="Arial" w:cs="Arial"/>
+          <w:b/>
+          <w:bCs/>
+          <w:sz w:val="24"/>
+          <w:szCs w:val="24"/>
+          <w:lang w:val="es-ES"/>
+        </w:rPr>
+        <w:t>en</w:t>
+      </w:r>
+      <w:r>
+        <w:rPr>
+          <w:rFonts w:ascii="Arial" w:hAnsi="Arial" w:cs="Arial"/>
+          <w:b/>
+          <w:bCs/>
+          <w:sz w:val="24"/>
+          <w:szCs w:val="24"/>
+          <w:lang w:val="es-ES"/>
+        </w:rPr>
+        <w:t xml:space="preserve"> la</w:t>
+      </w:r>
+      <w:r>
+        <w:rPr>
+          <w:rFonts w:ascii="Arial" w:hAnsi="Arial" w:cs="Arial"/>
+          <w:b/>
+          <w:bCs/>
+          <w:sz w:val="24"/>
+          <w:szCs w:val="24"/>
+          <w:lang w:val="es-ES"/>
+        </w:rPr>
+        <w:t>s</w:t>
+      </w:r>
+      <w:r>
+        <w:rPr>
+          <w:rFonts w:ascii="Arial" w:hAnsi="Arial" w:cs="Arial"/>
+          <w:b/>
+          <w:bCs/>
+          <w:sz w:val="24"/>
+          <w:szCs w:val="24"/>
+          <w:lang w:val="es-ES"/>
+        </w:rPr>
+        <w:t xml:space="preserve"> </w:t>
+      </w:r>
+      <w:r>
+        <w:rPr>
+          <w:rFonts w:ascii="Arial" w:hAnsi="Arial" w:cs="Arial"/>
+          <w:b/>
+          <w:bCs/>
+          <w:sz w:val="24"/>
+          <w:szCs w:val="24"/>
+          <w:lang w:val="es-ES"/>
+        </w:rPr>
+        <w:t>clonaciones</w:t>
+      </w:r>
+      <w:r>
+        <w:rPr>
+          <w:rFonts w:ascii="Arial" w:hAnsi="Arial" w:cs="Arial"/>
+          <w:b/>
+          <w:bCs/>
+          <w:sz w:val="24"/>
+          <w:szCs w:val="24"/>
+          <w:lang w:val="es-ES"/>
+        </w:rPr>
+        <w:t xml:space="preserve"> de alimentos transgénicos y animales.</w:t>
+      </w:r>
+    </w:p>
+    <w:p>
+      <w:pPr>
+        <w:spacing w:line="360" w:lineRule="auto"/>
+        <w:rPr>
+          <w:rFonts w:ascii="Arial" w:hAnsi="Arial" w:cs="Arial"/>
+          <w:b/>
+          <w:bCs/>
+          <w:sz w:val="24"/>
+          <w:szCs w:val="24"/>
+          <w:lang w:val="es-ES"/>
+        </w:rPr>
+      </w:pPr>
+      <w:r>
+        <w:rPr>
+          <w:rFonts w:ascii="Arial" w:hAnsi="Arial" w:cs="Arial"/>
+          <w:b/>
+          <w:bCs/>
+          <w:sz w:val="24"/>
+          <w:szCs w:val="24"/>
+          <w:lang w:val="es-ES"/>
+        </w:rPr>
+        <w:t xml:space="preserve">En otras </w:t>
+      </w:r>
+      <w:r>
+        <w:rPr>
+          <w:rFonts w:ascii="Arial" w:hAnsi="Arial" w:cs="Arial"/>
+          <w:b/>
+          <w:bCs/>
+          <w:sz w:val="24"/>
+          <w:szCs w:val="24"/>
+          <w:lang w:val="es-ES"/>
+        </w:rPr>
+        <w:t>palabras,</w:t>
+      </w:r>
+      <w:r>
+        <w:rPr>
+          <w:rFonts w:ascii="Arial" w:hAnsi="Arial" w:cs="Arial"/>
+          <w:b/>
+          <w:bCs/>
+          <w:sz w:val="24"/>
+          <w:szCs w:val="24"/>
+          <w:lang w:val="es-ES"/>
+        </w:rPr>
+        <w:t xml:space="preserve"> </w:t>
       </w:r>
       <w:r>
         <w:rPr>
@@ -17177,7 +17210,29 @@
           <w:szCs w:val="24"/>
           <w:lang w:val="es-ES"/>
         </w:rPr>
-        <w:t>Al no haber suficiente espacio, también se las ingeniaron para construir edificio por debajo de la tierra y no solo edificios hacia los cielos.</w:t>
+        <w:t xml:space="preserve">Al no haber suficiente espacio, también se las ingeniaron para construir edificio por debajo de la tierra con cielos artificiales casi </w:t>
+      </w:r>
+      <w:r>
+        <w:rPr>
+          <w:rFonts w:ascii="Arial" w:hAnsi="Arial" w:cs="Arial"/>
+          <w:b/>
+          <w:bCs/>
+          <w:sz w:val="24"/>
+          <w:szCs w:val="24"/>
+          <w:lang w:val="es-ES"/>
+        </w:rPr>
+        <w:t>perfectos</w:t>
+      </w:r>
+      <w:r>
+        <w:rPr>
+          <w:rFonts w:ascii="Arial" w:hAnsi="Arial" w:cs="Arial"/>
+          <w:b/>
+          <w:bCs/>
+          <w:sz w:val="24"/>
+          <w:szCs w:val="24"/>
+          <w:lang w:val="es-ES"/>
+        </w:rPr>
+        <w:t>.</w:t>
       </w:r>
     </w:p>
     <w:p>
@@ -17342,7 +17397,29 @@
           <w:szCs w:val="24"/>
           <w:lang w:val="es-ES"/>
         </w:rPr>
-        <w:t>Estas dos personas luego de salir del aeropuerto caminaron por la ciudad para observar todo lo que los rodea. Llegaron a un lugar casi desconocido a simple vista y no pueden iniciar nada sin antes no tener un panorama medio de la ciudad.</w:t>
+        <w:t>Estas dos personas luego de salir del aeropuerto caminaron por la ciudad para observar todo lo que los rodea. Llegaron a un lugar casi desconocido a simple vista y no pueden iniciar</w:t>
+      </w:r>
+      <w:r>
+        <w:rPr>
+          <w:rFonts w:ascii="Arial" w:hAnsi="Arial" w:cs="Arial"/>
+          <w:b/>
+          <w:bCs/>
+          <w:sz w:val="24"/>
+          <w:szCs w:val="24"/>
+          <w:lang w:val="es-ES"/>
+        </w:rPr>
+        <w:t xml:space="preserve"> problemas</w:t>
+      </w:r>
+      <w:r>
+        <w:rPr>
+          <w:rFonts w:ascii="Arial" w:hAnsi="Arial" w:cs="Arial"/>
+          <w:b/>
+          <w:bCs/>
+          <w:sz w:val="24"/>
+          <w:szCs w:val="24"/>
+          <w:lang w:val="es-ES"/>
+        </w:rPr>
+        <w:t xml:space="preserve"> sin antes no tener un panorama medio de la ciudad.</w:t>
       </w:r>
     </w:p>
     <w:p>
@@ -17388,7 +17465,29 @@
           <w:szCs w:val="24"/>
           <w:lang w:val="es-ES"/>
         </w:rPr>
-        <w:t xml:space="preserve"> sujeta dos botones para que sus pechos se mantengan en su lugar. También tiene anteojos rojos de los cuales destaca por tener la mirada de una profesora de secundaria.</w:t>
+        <w:t xml:space="preserve"> sujeta </w:t>
+      </w:r>
+      <w:r>
+        <w:rPr>
+          <w:rFonts w:ascii="Arial" w:hAnsi="Arial" w:cs="Arial"/>
+          <w:b/>
+          <w:bCs/>
+          <w:sz w:val="24"/>
+          <w:szCs w:val="24"/>
+          <w:lang w:val="es-ES"/>
+        </w:rPr>
+        <w:t xml:space="preserve">por </w:t>
+      </w:r>
+      <w:r>
+        <w:rPr>
+          <w:rFonts w:ascii="Arial" w:hAnsi="Arial" w:cs="Arial"/>
+          <w:b/>
+          <w:bCs/>
+          <w:sz w:val="24"/>
+          <w:szCs w:val="24"/>
+          <w:lang w:val="es-ES"/>
+        </w:rPr>
+        <w:t>dos botones para que sus pechos se mantengan en su lugar. También tiene anteojos rojos de los cuales destaca por tener la mirada de una profesora de secundaria.</w:t>
       </w:r>
     </w:p>
     <w:p>
@@ -17502,7 +17601,29 @@
           <w:szCs w:val="24"/>
           <w:lang w:val="es-ES"/>
         </w:rPr>
-        <w:t xml:space="preserve"> un pantalón gris y remera blanca con zapatos blancos y una chaqueta gris oscuro un poco </w:t>
+        <w:t xml:space="preserve"> un pantalón gris y remera </w:t>
+      </w:r>
+      <w:r>
+        <w:rPr>
+          <w:rFonts w:ascii="Arial" w:hAnsi="Arial" w:cs="Arial"/>
+          <w:b/>
+          <w:bCs/>
+          <w:sz w:val="24"/>
+          <w:szCs w:val="24"/>
+          <w:lang w:val="es-ES"/>
+        </w:rPr>
+        <w:t>negra</w:t>
+      </w:r>
+      <w:r>
+        <w:rPr>
+          <w:rFonts w:ascii="Arial" w:hAnsi="Arial" w:cs="Arial"/>
+          <w:b/>
+          <w:bCs/>
+          <w:sz w:val="24"/>
+          <w:szCs w:val="24"/>
+          <w:lang w:val="es-ES"/>
+        </w:rPr>
+        <w:t xml:space="preserve"> con zapatos blancos y una chaqueta gris oscuro un poco </w:t>
       </w:r>
       <w:r>
         <w:rPr>
@@ -17524,7 +17645,29 @@
           <w:szCs w:val="24"/>
           <w:lang w:val="es-ES"/>
         </w:rPr>
-        <w:t xml:space="preserve"> grande de su taya usual. Tiene pelo rubio oscuro y ojos avellana.</w:t>
+        <w:t xml:space="preserve"> grande de su taya usual. Tiene</w:t>
+      </w:r>
+      <w:r>
+        <w:rPr>
+          <w:rFonts w:ascii="Arial" w:hAnsi="Arial" w:cs="Arial"/>
+          <w:b/>
+          <w:bCs/>
+          <w:sz w:val="24"/>
+          <w:szCs w:val="24"/>
+          <w:lang w:val="es-ES"/>
+        </w:rPr>
+        <w:t xml:space="preserve"> lleva</w:t>
+      </w:r>
+      <w:r>
+        <w:rPr>
+          <w:rFonts w:ascii="Arial" w:hAnsi="Arial" w:cs="Arial"/>
+          <w:b/>
+          <w:bCs/>
+          <w:sz w:val="24"/>
+          <w:szCs w:val="24"/>
+          <w:lang w:val="es-ES"/>
+        </w:rPr>
+        <w:t xml:space="preserve"> pelo rubio oscuro y ojos avellana.</w:t>
       </w:r>
     </w:p>
     <w:p>
@@ -17735,7 +17878,7 @@
           <w:szCs w:val="24"/>
           <w:lang w:val="es-ES"/>
         </w:rPr>
-        <w:t>Con esa sonrisa arrogante y mirada desinteresada Kurihara con un plan de antemano en mente, habla con mucha tranquilidad.</w:t>
+        <w:t>Con esa sonrisa arrogante y mirada desinteresada Kurihara con un plan de antemano en mente habla con mucha tranquilidad.</w:t>
       </w:r>
     </w:p>
     <w:p>
@@ -17871,29 +18014,95 @@
           <w:szCs w:val="24"/>
           <w:lang w:val="es-ES"/>
         </w:rPr>
-        <w:t xml:space="preserve"> escondidas. Tampoco es que mis métodos sean ortodoxos a la hora de cumplir con la misión. Y creo que… si mal no </w:t>
-      </w:r>
-      <w:r>
-        <w:rPr>
-          <w:rFonts w:ascii="Arial" w:hAnsi="Arial" w:cs="Arial"/>
-          <w:b/>
-          <w:bCs/>
-          <w:sz w:val="24"/>
-          <w:szCs w:val="24"/>
-          <w:lang w:val="es-ES"/>
-        </w:rPr>
-        <w:t>leí</w:t>
-      </w:r>
-      <w:r>
-        <w:rPr>
-          <w:rFonts w:ascii="Arial" w:hAnsi="Arial" w:cs="Arial"/>
-          <w:b/>
-          <w:bCs/>
-          <w:sz w:val="24"/>
-          <w:szCs w:val="24"/>
-          <w:lang w:val="es-ES"/>
-        </w:rPr>
-        <w:t xml:space="preserve"> bien en el mapa del aeropuerto, </w:t>
+        <w:t xml:space="preserve"> escondidas. Tampoco es que mis métodos sean ortodoxos a la hora de cumplir con la misión. Y creo que</w:t>
+      </w:r>
+      <w:r>
+        <w:rPr>
+          <w:rFonts w:ascii="Arial" w:hAnsi="Arial" w:cs="Arial"/>
+          <w:b/>
+          <w:bCs/>
+          <w:sz w:val="24"/>
+          <w:szCs w:val="24"/>
+          <w:lang w:val="es-ES"/>
+        </w:rPr>
+        <w:t>…</w:t>
+      </w:r>
+      <w:r>
+        <w:rPr>
+          <w:rFonts w:ascii="Arial" w:hAnsi="Arial" w:cs="Arial"/>
+          <w:b/>
+          <w:bCs/>
+          <w:sz w:val="24"/>
+          <w:szCs w:val="24"/>
+          <w:lang w:val="es-ES"/>
+        </w:rPr>
+        <w:t xml:space="preserve"> </w:t>
+      </w:r>
+      <w:r>
+        <w:rPr>
+          <w:rFonts w:ascii="Arial" w:hAnsi="Arial" w:cs="Arial"/>
+          <w:b/>
+          <w:bCs/>
+          <w:sz w:val="24"/>
+          <w:szCs w:val="24"/>
+          <w:lang w:val="es-ES"/>
+        </w:rPr>
+        <w:t>S</w:t>
+      </w:r>
+      <w:r>
+        <w:rPr>
+          <w:rFonts w:ascii="Arial" w:hAnsi="Arial" w:cs="Arial"/>
+          <w:b/>
+          <w:bCs/>
+          <w:sz w:val="24"/>
+          <w:szCs w:val="24"/>
+          <w:lang w:val="es-ES"/>
+        </w:rPr>
+        <w:t xml:space="preserve">i mal no </w:t>
+      </w:r>
+      <w:r>
+        <w:rPr>
+          <w:rFonts w:ascii="Arial" w:hAnsi="Arial" w:cs="Arial"/>
+          <w:b/>
+          <w:bCs/>
+          <w:sz w:val="24"/>
+          <w:szCs w:val="24"/>
+          <w:lang w:val="es-ES"/>
+        </w:rPr>
+        <w:t xml:space="preserve">recuerdo, presté atención </w:t>
+      </w:r>
+      <w:r>
+        <w:rPr>
+          <w:rFonts w:ascii="Arial" w:hAnsi="Arial" w:cs="Arial"/>
+          <w:b/>
+          <w:bCs/>
+          <w:sz w:val="24"/>
+          <w:szCs w:val="24"/>
+          <w:lang w:val="es-ES"/>
+        </w:rPr>
+        <w:t>en el mapa del aeropuerto</w:t>
+      </w:r>
+      <w:r>
+        <w:rPr>
+          <w:rFonts w:ascii="Arial" w:hAnsi="Arial" w:cs="Arial"/>
+          <w:b/>
+          <w:bCs/>
+          <w:sz w:val="24"/>
+          <w:szCs w:val="24"/>
+          <w:lang w:val="es-ES"/>
+        </w:rPr>
+        <w:t xml:space="preserve"> y</w:t>
+      </w:r>
+      <w:r>
+        <w:rPr>
+          <w:rFonts w:ascii="Arial" w:hAnsi="Arial" w:cs="Arial"/>
+          <w:b/>
+          <w:bCs/>
+          <w:sz w:val="24"/>
+          <w:szCs w:val="24"/>
+          <w:lang w:val="es-ES"/>
+        </w:rPr>
+        <w:t xml:space="preserve"> </w:t>
       </w:r>
       <w:r>
         <w:rPr>
@@ -18027,7 +18236,29 @@
           <w:szCs w:val="24"/>
           <w:lang w:val="es-ES"/>
         </w:rPr>
-        <w:t xml:space="preserve"> o en los metros nos muestra la </w:t>
+        <w:t xml:space="preserve"> o en los metros</w:t>
+      </w:r>
+      <w:r>
+        <w:rPr>
+          <w:rFonts w:ascii="Arial" w:hAnsi="Arial" w:cs="Arial"/>
+          <w:b/>
+          <w:bCs/>
+          <w:sz w:val="24"/>
+          <w:szCs w:val="24"/>
+          <w:lang w:val="es-ES"/>
+        </w:rPr>
+        <w:t>. Esto</w:t>
+      </w:r>
+      <w:r>
+        <w:rPr>
+          <w:rFonts w:ascii="Arial" w:hAnsi="Arial" w:cs="Arial"/>
+          <w:b/>
+          <w:bCs/>
+          <w:sz w:val="24"/>
+          <w:szCs w:val="24"/>
+          <w:lang w:val="es-ES"/>
+        </w:rPr>
+        <w:t xml:space="preserve"> nos muestra la </w:t>
       </w:r>
       <w:r>
         <w:rPr>
@@ -18049,18 +18280,119 @@
           <w:szCs w:val="24"/>
           <w:lang w:val="es-ES"/>
         </w:rPr>
-        <w:t xml:space="preserve"> de cada estación o parada para </w:t>
-      </w:r>
-      <w:r>
-        <w:rPr>
-          <w:rFonts w:ascii="Arial" w:hAnsi="Arial" w:cs="Arial"/>
-          <w:b/>
-          <w:bCs/>
-          <w:sz w:val="24"/>
-          <w:szCs w:val="24"/>
-          <w:lang w:val="es-ES"/>
-        </w:rPr>
-        <w:t>ubicarse</w:t>
+        <w:t xml:space="preserve"> de cada estación o parada </w:t>
+      </w:r>
+      <w:r>
+        <w:rPr>
+          <w:rFonts w:ascii="Arial" w:hAnsi="Arial" w:cs="Arial"/>
+          <w:b/>
+          <w:bCs/>
+          <w:sz w:val="24"/>
+          <w:szCs w:val="24"/>
+          <w:lang w:val="es-ES"/>
+        </w:rPr>
+        <w:t>al escanear el QR</w:t>
+      </w:r>
+    </w:p>
+    <w:p>
+      <w:pPr>
+        <w:spacing w:line="360" w:lineRule="auto"/>
+        <w:rPr>
+          <w:rFonts w:ascii="Arial" w:hAnsi="Arial" w:cs="Arial"/>
+          <w:b/>
+          <w:bCs/>
+          <w:sz w:val="24"/>
+          <w:szCs w:val="24"/>
+          <w:lang w:val="es-ES"/>
+        </w:rPr>
+      </w:pPr>
+      <w:r>
+        <w:rPr>
+          <w:rFonts w:ascii="Arial" w:hAnsi="Arial" w:cs="Arial"/>
+          <w:b/>
+          <w:bCs/>
+          <w:sz w:val="24"/>
+          <w:szCs w:val="24"/>
+          <w:lang w:val="es-ES"/>
+        </w:rPr>
+        <w:t>-Valla, eso es bastante practico. ¿Y si alguien</w:t>
+      </w:r>
+      <w:r>
+        <w:rPr>
+          <w:rFonts w:ascii="Arial" w:hAnsi="Arial" w:cs="Arial"/>
+          <w:b/>
+          <w:bCs/>
+          <w:sz w:val="24"/>
+          <w:szCs w:val="24"/>
+          <w:lang w:val="es-ES"/>
+        </w:rPr>
+        <w:t xml:space="preserve"> lo</w:t>
+      </w:r>
+      <w:r>
+        <w:rPr>
+          <w:rFonts w:ascii="Arial" w:hAnsi="Arial" w:cs="Arial"/>
+          <w:b/>
+          <w:bCs/>
+          <w:sz w:val="24"/>
+          <w:szCs w:val="24"/>
+          <w:lang w:val="es-ES"/>
+        </w:rPr>
+        <w:t xml:space="preserve"> borra </w:t>
+      </w:r>
+      <w:r>
+        <w:rPr>
+          <w:rFonts w:ascii="Arial" w:hAnsi="Arial" w:cs="Arial"/>
+          <w:b/>
+          <w:bCs/>
+          <w:sz w:val="24"/>
+          <w:szCs w:val="24"/>
+          <w:lang w:val="es-ES"/>
+        </w:rPr>
+        <w:t>porque</w:t>
+      </w:r>
+      <w:r>
+        <w:rPr>
+          <w:rFonts w:ascii="Arial" w:hAnsi="Arial" w:cs="Arial"/>
+          <w:b/>
+          <w:bCs/>
+          <w:sz w:val="24"/>
+          <w:szCs w:val="24"/>
+          <w:lang w:val="es-ES"/>
+        </w:rPr>
+        <w:t xml:space="preserve"> no tiene </w:t>
+      </w:r>
+      <w:r>
+        <w:rPr>
+          <w:rFonts w:ascii="Arial" w:hAnsi="Arial" w:cs="Arial"/>
+          <w:b/>
+          <w:bCs/>
+          <w:sz w:val="24"/>
+          <w:szCs w:val="24"/>
+          <w:lang w:val="es-ES"/>
+        </w:rPr>
+        <w:t>más</w:t>
+      </w:r>
+      <w:r>
+        <w:rPr>
+          <w:rFonts w:ascii="Arial" w:hAnsi="Arial" w:cs="Arial"/>
+          <w:b/>
+          <w:bCs/>
+          <w:sz w:val="24"/>
+          <w:szCs w:val="24"/>
+          <w:lang w:val="es-ES"/>
+        </w:rPr>
+        <w:t xml:space="preserve"> tiempo en que desperdiciarlo? Es una pregunta tonta, pero es una pregunta que paso por mi mente</w:t>
+      </w:r>
+      <w:r>
+        <w:rPr>
+          <w:rFonts w:ascii="Arial" w:hAnsi="Arial" w:cs="Arial"/>
+          <w:b/>
+          <w:bCs/>
+          <w:sz w:val="24"/>
+          <w:szCs w:val="24"/>
+          <w:lang w:val="es-ES"/>
+        </w:rPr>
+        <w:t>, lo lamento</w:t>
       </w:r>
       <w:r>
         <w:rPr>
@@ -18072,74 +18404,6 @@
           <w:lang w:val="es-ES"/>
         </w:rPr>
         <w:t>.</w:t>
-      </w:r>
-    </w:p>
-    <w:p>
-      <w:pPr>
-        <w:spacing w:line="360" w:lineRule="auto"/>
-        <w:rPr>
-          <w:rFonts w:ascii="Arial" w:hAnsi="Arial" w:cs="Arial"/>
-          <w:b/>
-          <w:bCs/>
-          <w:sz w:val="24"/>
-          <w:szCs w:val="24"/>
-          <w:lang w:val="es-ES"/>
-        </w:rPr>
-      </w:pPr>
-      <w:r>
-        <w:rPr>
-          <w:rFonts w:ascii="Arial" w:hAnsi="Arial" w:cs="Arial"/>
-          <w:b/>
-          <w:bCs/>
-          <w:sz w:val="24"/>
-          <w:szCs w:val="24"/>
-          <w:lang w:val="es-ES"/>
-        </w:rPr>
-        <w:t xml:space="preserve">-Valla, eso es bastante practico. ¿Y si alguien borra </w:t>
-      </w:r>
-      <w:r>
-        <w:rPr>
-          <w:rFonts w:ascii="Arial" w:hAnsi="Arial" w:cs="Arial"/>
-          <w:b/>
-          <w:bCs/>
-          <w:sz w:val="24"/>
-          <w:szCs w:val="24"/>
-          <w:lang w:val="es-ES"/>
-        </w:rPr>
-        <w:t>porque</w:t>
-      </w:r>
-      <w:r>
-        <w:rPr>
-          <w:rFonts w:ascii="Arial" w:hAnsi="Arial" w:cs="Arial"/>
-          <w:b/>
-          <w:bCs/>
-          <w:sz w:val="24"/>
-          <w:szCs w:val="24"/>
-          <w:lang w:val="es-ES"/>
-        </w:rPr>
-        <w:t xml:space="preserve"> no tiene </w:t>
-      </w:r>
-      <w:r>
-        <w:rPr>
-          <w:rFonts w:ascii="Arial" w:hAnsi="Arial" w:cs="Arial"/>
-          <w:b/>
-          <w:bCs/>
-          <w:sz w:val="24"/>
-          <w:szCs w:val="24"/>
-          <w:lang w:val="es-ES"/>
-        </w:rPr>
-        <w:t>más</w:t>
-      </w:r>
-      <w:r>
-        <w:rPr>
-          <w:rFonts w:ascii="Arial" w:hAnsi="Arial" w:cs="Arial"/>
-          <w:b/>
-          <w:bCs/>
-          <w:sz w:val="24"/>
-          <w:szCs w:val="24"/>
-          <w:lang w:val="es-ES"/>
-        </w:rPr>
-        <w:t xml:space="preserve"> tiempo en que desperdiciarlo? Es una pregunta tonta, pero es una pregunta que paso por mi mente.</w:t>
       </w:r>
     </w:p>
     <w:p>
@@ -18410,7 +18674,73 @@
           <w:szCs w:val="24"/>
           <w:lang w:val="es-ES"/>
         </w:rPr>
-        <w:t xml:space="preserve"> del bus, solo observa su panorama y las personas. La mayoría llevan trajes y zapatos muy costosos, con cortes de pelo muy delicados y todos afeitados y las mujeres con aretes muy caros para lucirlos con esos trajes de oficina.</w:t>
+        <w:t xml:space="preserve"> del bus, solo observa su panorama y las personas. La mayoría llevan trajes y zapatos muy costosos, con cortes de pelo muy delicados y todos afeitados</w:t>
+      </w:r>
+      <w:r>
+        <w:rPr>
+          <w:rFonts w:ascii="Arial" w:hAnsi="Arial" w:cs="Arial"/>
+          <w:b/>
+          <w:bCs/>
+          <w:sz w:val="24"/>
+          <w:szCs w:val="24"/>
+          <w:lang w:val="es-ES"/>
+        </w:rPr>
+        <w:t>.</w:t>
+      </w:r>
+      <w:r>
+        <w:rPr>
+          <w:rFonts w:ascii="Arial" w:hAnsi="Arial" w:cs="Arial"/>
+          <w:b/>
+          <w:bCs/>
+          <w:sz w:val="24"/>
+          <w:szCs w:val="24"/>
+          <w:lang w:val="es-ES"/>
+        </w:rPr>
+        <w:t xml:space="preserve"> </w:t>
+      </w:r>
+      <w:r>
+        <w:rPr>
+          <w:rFonts w:ascii="Arial" w:hAnsi="Arial" w:cs="Arial"/>
+          <w:b/>
+          <w:bCs/>
+          <w:sz w:val="24"/>
+          <w:szCs w:val="24"/>
+          <w:lang w:val="es-ES"/>
+        </w:rPr>
+        <w:t>En cambio, las</w:t>
+      </w:r>
+      <w:r>
+        <w:rPr>
+          <w:rFonts w:ascii="Arial" w:hAnsi="Arial" w:cs="Arial"/>
+          <w:b/>
+          <w:bCs/>
+          <w:sz w:val="24"/>
+          <w:szCs w:val="24"/>
+          <w:lang w:val="es-ES"/>
+        </w:rPr>
+        <w:t xml:space="preserve"> mujeres </w:t>
+      </w:r>
+      <w:r>
+        <w:rPr>
+          <w:rFonts w:ascii="Arial" w:hAnsi="Arial" w:cs="Arial"/>
+          <w:b/>
+          <w:bCs/>
+          <w:sz w:val="24"/>
+          <w:szCs w:val="24"/>
+          <w:lang w:val="es-ES"/>
+        </w:rPr>
+        <w:t>llevan</w:t>
+      </w:r>
+      <w:r>
+        <w:rPr>
+          <w:rFonts w:ascii="Arial" w:hAnsi="Arial" w:cs="Arial"/>
+          <w:b/>
+          <w:bCs/>
+          <w:sz w:val="24"/>
+          <w:szCs w:val="24"/>
+          <w:lang w:val="es-ES"/>
+        </w:rPr>
+        <w:t xml:space="preserve"> aretes muy caros para lucirlos con esos trajes de oficina.</w:t>
       </w:r>
     </w:p>
     <w:p>
@@ -18502,7 +18832,29 @@
           <w:szCs w:val="24"/>
           <w:lang w:val="es-ES"/>
         </w:rPr>
-        <w:t xml:space="preserve">-Bueno… ¿esto responde a tu pregunta? –Murmura Maika mientras escanea el código con su celular– Son QR </w:t>
+        <w:t>-Bueno… ¿</w:t>
+      </w:r>
+      <w:r>
+        <w:rPr>
+          <w:rFonts w:ascii="Arial" w:hAnsi="Arial" w:cs="Arial"/>
+          <w:b/>
+          <w:bCs/>
+          <w:sz w:val="24"/>
+          <w:szCs w:val="24"/>
+          <w:lang w:val="es-ES"/>
+        </w:rPr>
+        <w:t>E</w:t>
+      </w:r>
+      <w:r>
+        <w:rPr>
+          <w:rFonts w:ascii="Arial" w:hAnsi="Arial" w:cs="Arial"/>
+          <w:b/>
+          <w:bCs/>
+          <w:sz w:val="24"/>
+          <w:szCs w:val="24"/>
+          <w:lang w:val="es-ES"/>
+        </w:rPr>
+        <w:t xml:space="preserve">sto responde a tu pregunta? –Murmura Maika mientras escanea el código con su celular– Son QR </w:t>
       </w:r>
       <w:r>
         <w:rPr>
@@ -18546,7 +18898,29 @@
           <w:szCs w:val="24"/>
           <w:lang w:val="es-ES"/>
         </w:rPr>
-        <w:t xml:space="preserve"> traerías mucho la </w:t>
+        <w:t xml:space="preserve"> </w:t>
+      </w:r>
+      <w:r>
+        <w:rPr>
+          <w:rFonts w:ascii="Arial" w:hAnsi="Arial" w:cs="Arial"/>
+          <w:b/>
+          <w:bCs/>
+          <w:sz w:val="24"/>
+          <w:szCs w:val="24"/>
+          <w:lang w:val="es-ES"/>
+        </w:rPr>
+        <w:t>a</w:t>
+      </w:r>
+      <w:r>
+        <w:rPr>
+          <w:rFonts w:ascii="Arial" w:hAnsi="Arial" w:cs="Arial"/>
+          <w:b/>
+          <w:bCs/>
+          <w:sz w:val="24"/>
+          <w:szCs w:val="24"/>
+          <w:lang w:val="es-ES"/>
+        </w:rPr>
+        <w:t xml:space="preserve">traerías mucho la </w:t>
       </w:r>
       <w:r>
         <w:rPr>
@@ -18568,6 +18942,17 @@
           <w:szCs w:val="24"/>
           <w:lang w:val="es-ES"/>
         </w:rPr>
+        <w:t>,</w:t>
+      </w:r>
+      <w:r>
+        <w:rPr>
+          <w:rFonts w:ascii="Arial" w:hAnsi="Arial" w:cs="Arial"/>
+          <w:b/>
+          <w:bCs/>
+          <w:sz w:val="24"/>
+          <w:szCs w:val="24"/>
+          <w:lang w:val="es-ES"/>
+        </w:rPr>
         <w:t xml:space="preserve"> y no sea que uno de esos centinelas te detenga antes.</w:t>
       </w:r>
     </w:p>
@@ -18594,6 +18979,17 @@
         </w:rPr>
         <w:t xml:space="preserve">-Bueno. Tampoco era algo que me preocupara tanto. Solo era algo que se me ocurrió preguntar. </w:t>
       </w:r>
+      <w:r>
+        <w:rPr>
+          <w:rFonts w:ascii="Arial" w:hAnsi="Arial" w:cs="Arial"/>
+          <w:b/>
+          <w:bCs/>
+          <w:sz w:val="24"/>
+          <w:szCs w:val="24"/>
+          <w:lang w:val="es-ES"/>
+        </w:rPr>
+        <w:t>No planeo destruir nada por el momento.</w:t>
+      </w:r>
     </w:p>
     <w:p>
       <w:pPr>
@@ -18752,7 +19148,29 @@
           <w:szCs w:val="24"/>
           <w:lang w:val="es-ES"/>
         </w:rPr>
-        <w:t xml:space="preserve">-Estamos en donde los grandes </w:t>
+        <w:t>-Estamos en donde</w:t>
+      </w:r>
+      <w:r>
+        <w:rPr>
+          <w:rFonts w:ascii="Arial" w:hAnsi="Arial" w:cs="Arial"/>
+          <w:b/>
+          <w:bCs/>
+          <w:sz w:val="24"/>
+          <w:szCs w:val="24"/>
+          <w:lang w:val="es-ES"/>
+        </w:rPr>
+        <w:t xml:space="preserve"> a</w:t>
+      </w:r>
+      <w:r>
+        <w:rPr>
+          <w:rFonts w:ascii="Arial" w:hAnsi="Arial" w:cs="Arial"/>
+          <w:b/>
+          <w:bCs/>
+          <w:sz w:val="24"/>
+          <w:szCs w:val="24"/>
+          <w:lang w:val="es-ES"/>
+        </w:rPr>
+        <w:t xml:space="preserve"> los grandes </w:t>
       </w:r>
       <w:r>
         <w:rPr>
@@ -18959,7 +19377,95 @@
           <w:szCs w:val="24"/>
           <w:lang w:val="es-ES"/>
         </w:rPr>
-        <w:t xml:space="preserve">-Estoy diciendo que no están presas o salieron de la ciudad. Si hubieran salido están en mucho </w:t>
+        <w:t xml:space="preserve">-Estoy diciendo que no están </w:t>
+      </w:r>
+      <w:r>
+        <w:rPr>
+          <w:rFonts w:ascii="Arial" w:hAnsi="Arial" w:cs="Arial"/>
+          <w:b/>
+          <w:bCs/>
+          <w:sz w:val="24"/>
+          <w:szCs w:val="24"/>
+          <w:lang w:val="es-ES"/>
+        </w:rPr>
+        <w:t>encarceladas</w:t>
+      </w:r>
+      <w:r>
+        <w:rPr>
+          <w:rFonts w:ascii="Arial" w:hAnsi="Arial" w:cs="Arial"/>
+          <w:b/>
+          <w:bCs/>
+          <w:sz w:val="24"/>
+          <w:szCs w:val="24"/>
+          <w:lang w:val="es-ES"/>
+        </w:rPr>
+        <w:t xml:space="preserve"> </w:t>
+      </w:r>
+      <w:r>
+        <w:rPr>
+          <w:rFonts w:ascii="Arial" w:hAnsi="Arial" w:cs="Arial"/>
+          <w:b/>
+          <w:bCs/>
+          <w:sz w:val="24"/>
+          <w:szCs w:val="24"/>
+          <w:lang w:val="es-ES"/>
+        </w:rPr>
+        <w:t>ni</w:t>
+      </w:r>
+      <w:r>
+        <w:rPr>
+          <w:rFonts w:ascii="Arial" w:hAnsi="Arial" w:cs="Arial"/>
+          <w:b/>
+          <w:bCs/>
+          <w:sz w:val="24"/>
+          <w:szCs w:val="24"/>
+          <w:lang w:val="es-ES"/>
+        </w:rPr>
+        <w:t xml:space="preserve"> salieron de </w:t>
+      </w:r>
+      <w:r>
+        <w:rPr>
+          <w:rFonts w:ascii="Arial" w:hAnsi="Arial" w:cs="Arial"/>
+          <w:b/>
+          <w:bCs/>
+          <w:sz w:val="24"/>
+          <w:szCs w:val="24"/>
+          <w:lang w:val="es-ES"/>
+        </w:rPr>
+        <w:t>esta</w:t>
+      </w:r>
+      <w:r>
+        <w:rPr>
+          <w:rFonts w:ascii="Arial" w:hAnsi="Arial" w:cs="Arial"/>
+          <w:b/>
+          <w:bCs/>
+          <w:sz w:val="24"/>
+          <w:szCs w:val="24"/>
+          <w:lang w:val="es-ES"/>
+        </w:rPr>
+        <w:t xml:space="preserve"> ciudad. Si hubieran salido</w:t>
+      </w:r>
+      <w:r>
+        <w:rPr>
+          <w:rFonts w:ascii="Arial" w:hAnsi="Arial" w:cs="Arial"/>
+          <w:b/>
+          <w:bCs/>
+          <w:sz w:val="24"/>
+          <w:szCs w:val="24"/>
+          <w:lang w:val="es-ES"/>
+        </w:rPr>
+        <w:t xml:space="preserve"> estarían</w:t>
+      </w:r>
+      <w:r>
+        <w:rPr>
+          <w:rFonts w:ascii="Arial" w:hAnsi="Arial" w:cs="Arial"/>
+          <w:b/>
+          <w:bCs/>
+          <w:sz w:val="24"/>
+          <w:szCs w:val="24"/>
+          <w:lang w:val="es-ES"/>
+        </w:rPr>
+        <w:t xml:space="preserve"> en mucho </w:t>
       </w:r>
       <w:r>
         <w:rPr>
@@ -19303,40 +19809,18 @@
           <w:szCs w:val="24"/>
           <w:lang w:val="es-ES"/>
         </w:rPr>
-        <w:t>Rehenes</w:t>
-      </w:r>
-      <w:r>
-        <w:rPr>
-          <w:rFonts w:ascii="Arial" w:hAnsi="Arial" w:cs="Arial"/>
-          <w:b/>
-          <w:bCs/>
-          <w:sz w:val="24"/>
-          <w:szCs w:val="24"/>
-          <w:lang w:val="es-ES"/>
-        </w:rPr>
-        <w:t xml:space="preserve"> por desconocidos es la decisión de Kurihara. Tampoco es una idea tan mala, después de todo están rodeados de una ciudad completamente rodeada de tecnología militar de punta que </w:t>
-      </w:r>
-      <w:r>
-        <w:rPr>
-          <w:rFonts w:ascii="Arial" w:hAnsi="Arial" w:cs="Arial"/>
-          <w:b/>
-          <w:bCs/>
-          <w:sz w:val="24"/>
-          <w:szCs w:val="24"/>
-          <w:lang w:val="es-ES"/>
-        </w:rPr>
-        <w:t>están</w:t>
-      </w:r>
-      <w:r>
-        <w:rPr>
-          <w:rFonts w:ascii="Arial" w:hAnsi="Arial" w:cs="Arial"/>
-          <w:b/>
-          <w:bCs/>
-          <w:sz w:val="24"/>
-          <w:szCs w:val="24"/>
-          <w:lang w:val="es-ES"/>
-        </w:rPr>
-        <w:t xml:space="preserve"> 40 años por encima del resto del mundo.</w:t>
+        <w:t>Rehenes por desconocidos es la decisión de Kurihara. Tampoco es una idea tan mala, después de todo están rodeados de una ciudad completamente abastecida de tecnología militar de punta que están 40 años por encima del resto del mundo</w:t>
+      </w:r>
+      <w:r>
+        <w:rPr>
+          <w:rFonts w:ascii="Arial" w:hAnsi="Arial" w:cs="Arial"/>
+          <w:b/>
+          <w:bCs/>
+          <w:sz w:val="24"/>
+          <w:szCs w:val="24"/>
+          <w:lang w:val="es-ES"/>
+        </w:rPr>
+        <w:t>.</w:t>
       </w:r>
     </w:p>
     <w:p>
@@ -19475,6 +19959,17 @@
           <w:szCs w:val="24"/>
           <w:lang w:val="es-ES"/>
         </w:rPr>
+        <w:t xml:space="preserve"> después de todo</w:t>
+      </w:r>
+      <w:r>
+        <w:rPr>
+          <w:rFonts w:ascii="Arial" w:hAnsi="Arial" w:cs="Arial"/>
+          <w:b/>
+          <w:bCs/>
+          <w:sz w:val="24"/>
+          <w:szCs w:val="24"/>
+          <w:lang w:val="es-ES"/>
+        </w:rPr>
         <w:t>.</w:t>
       </w:r>
     </w:p>
@@ -19523,7 +20018,29 @@
           <w:szCs w:val="24"/>
           <w:lang w:val="es-ES"/>
         </w:rPr>
-        <w:t xml:space="preserve">-Ya recuerdo bien este distrito… es el distrito empresarial </w:t>
+        <w:t xml:space="preserve">-Ya recuerdo bien este distrito… </w:t>
+      </w:r>
+      <w:r>
+        <w:rPr>
+          <w:rFonts w:ascii="Arial" w:hAnsi="Arial" w:cs="Arial"/>
+          <w:b/>
+          <w:bCs/>
+          <w:sz w:val="24"/>
+          <w:szCs w:val="24"/>
+          <w:lang w:val="es-ES"/>
+        </w:rPr>
+        <w:t>E</w:t>
+      </w:r>
+      <w:r>
+        <w:rPr>
+          <w:rFonts w:ascii="Arial" w:hAnsi="Arial" w:cs="Arial"/>
+          <w:b/>
+          <w:bCs/>
+          <w:sz w:val="24"/>
+          <w:szCs w:val="24"/>
+          <w:lang w:val="es-ES"/>
+        </w:rPr>
+        <w:t xml:space="preserve">s el distrito empresarial </w:t>
       </w:r>
       <w:r>
         <w:rPr>
@@ -19832,6 +20349,554 @@
           <w:lang w:val="es-ES"/>
         </w:rPr>
       </w:pPr>
+      <w:r>
+        <w:rPr>
+          <w:rFonts w:ascii="Arial" w:hAnsi="Arial" w:cs="Arial"/>
+          <w:b/>
+          <w:bCs/>
+          <w:sz w:val="24"/>
+          <w:szCs w:val="24"/>
+          <w:lang w:val="es-ES"/>
+        </w:rPr>
+        <w:t>-Es una mejor idea que buscarlas por toda esta ciudad. Nos tomaríamos mucho tiempo en encontrarlas. Y me agrada la idea de tener rehenes para que no nos ataquen con sus armas de cañones de plasma o esas cosas.</w:t>
+      </w:r>
+    </w:p>
+    <w:p>
+      <w:pPr>
+        <w:spacing w:line="360" w:lineRule="auto"/>
+        <w:rPr>
+          <w:rFonts w:ascii="Arial" w:hAnsi="Arial" w:cs="Arial"/>
+          <w:b/>
+          <w:bCs/>
+          <w:sz w:val="24"/>
+          <w:szCs w:val="24"/>
+          <w:lang w:val="es-ES"/>
+        </w:rPr>
+      </w:pPr>
+      <w:r>
+        <w:rPr>
+          <w:rFonts w:ascii="Arial" w:hAnsi="Arial" w:cs="Arial"/>
+          <w:b/>
+          <w:bCs/>
+          <w:sz w:val="24"/>
+          <w:szCs w:val="24"/>
+          <w:lang w:val="es-ES"/>
+        </w:rPr>
+        <w:t>Maika con su apariencia de profesora sabe que no durarían ni una hora con las mejores armas de esta ciudad e ir con rehenes es un buen seguro de vida.</w:t>
+      </w:r>
+    </w:p>
+    <w:p>
+      <w:pPr>
+        <w:spacing w:line="360" w:lineRule="auto"/>
+        <w:rPr>
+          <w:rFonts w:ascii="Arial" w:hAnsi="Arial" w:cs="Arial"/>
+          <w:b/>
+          <w:bCs/>
+          <w:sz w:val="24"/>
+          <w:szCs w:val="24"/>
+          <w:lang w:val="es-ES"/>
+        </w:rPr>
+      </w:pPr>
+      <w:r>
+        <w:rPr>
+          <w:rFonts w:ascii="Arial" w:hAnsi="Arial" w:cs="Arial"/>
+          <w:b/>
+          <w:bCs/>
+          <w:sz w:val="24"/>
+          <w:szCs w:val="24"/>
+          <w:lang w:val="es-ES"/>
+        </w:rPr>
+        <w:lastRenderedPageBreak/>
+        <w:t>-Así es. ¿Por qué ir a por ellas si podemos hacer que el resto de la ciudad sepa porque estamos aquí y que es lo que queremos para irnos? Es un trato muy justo sin muchos problemas ni destrucción.</w:t>
+      </w:r>
+    </w:p>
+    <w:p>
+      <w:pPr>
+        <w:spacing w:line="360" w:lineRule="auto"/>
+        <w:rPr>
+          <w:rFonts w:ascii="Arial" w:hAnsi="Arial" w:cs="Arial"/>
+          <w:b/>
+          <w:bCs/>
+          <w:sz w:val="24"/>
+          <w:szCs w:val="24"/>
+          <w:lang w:val="es-ES"/>
+        </w:rPr>
+      </w:pPr>
+      <w:r>
+        <w:rPr>
+          <w:rFonts w:ascii="Arial" w:hAnsi="Arial" w:cs="Arial"/>
+          <w:b/>
+          <w:bCs/>
+          <w:sz w:val="24"/>
+          <w:szCs w:val="24"/>
+          <w:lang w:val="es-ES"/>
+        </w:rPr>
+        <w:t>Maika desvía la mirada de los edificios hacia Kurihara. Ella se sorprende por esa idea “pacifista” que sugirió para encontrar a las hermanas. De seguro aquel chico era de ir a por la primera idea de destruir todo a su paso, pero parece que no es siempre así.</w:t>
+      </w:r>
+    </w:p>
+    <w:p>
+      <w:pPr>
+        <w:spacing w:line="360" w:lineRule="auto"/>
+        <w:rPr>
+          <w:rFonts w:ascii="Arial" w:hAnsi="Arial" w:cs="Arial"/>
+          <w:b/>
+          <w:bCs/>
+          <w:sz w:val="24"/>
+          <w:szCs w:val="24"/>
+          <w:lang w:val="es-ES"/>
+        </w:rPr>
+      </w:pPr>
+      <w:r>
+        <w:rPr>
+          <w:rFonts w:ascii="Arial" w:hAnsi="Arial" w:cs="Arial"/>
+          <w:b/>
+          <w:bCs/>
+          <w:sz w:val="24"/>
+          <w:szCs w:val="24"/>
+          <w:lang w:val="es-ES"/>
+        </w:rPr>
+        <w:t>Kurihara tiene muy en cuenta que está rodeado. No actuara tan salvaje como lo parece ser siempre, sino que observa muy bien el panorama de la ciudad para tener una idea de a que se enfrenta.</w:t>
+      </w:r>
+    </w:p>
+    <w:p>
+      <w:pPr>
+        <w:spacing w:line="360" w:lineRule="auto"/>
+        <w:rPr>
+          <w:rFonts w:ascii="Arial" w:hAnsi="Arial" w:cs="Arial"/>
+          <w:b/>
+          <w:bCs/>
+          <w:sz w:val="24"/>
+          <w:szCs w:val="24"/>
+          <w:lang w:val="es-ES"/>
+        </w:rPr>
+      </w:pPr>
+      <w:r>
+        <w:rPr>
+          <w:rFonts w:ascii="Arial" w:hAnsi="Arial" w:cs="Arial"/>
+          <w:b/>
+          <w:bCs/>
+          <w:sz w:val="24"/>
+          <w:szCs w:val="24"/>
+          <w:lang w:val="es-ES"/>
+        </w:rPr>
+        <w:t>E ir a por rehenes es lo primero que tomo de todos sus planes que pudo haber ideado.</w:t>
+      </w:r>
+    </w:p>
+    <w:p>
+      <w:pPr>
+        <w:spacing w:line="360" w:lineRule="auto"/>
+        <w:rPr>
+          <w:rFonts w:ascii="Arial" w:hAnsi="Arial" w:cs="Arial"/>
+          <w:b/>
+          <w:bCs/>
+          <w:sz w:val="24"/>
+          <w:szCs w:val="24"/>
+          <w:lang w:val="es-ES"/>
+        </w:rPr>
+      </w:pPr>
+      <w:r>
+        <w:rPr>
+          <w:rFonts w:ascii="Arial" w:hAnsi="Arial" w:cs="Arial"/>
+          <w:b/>
+          <w:bCs/>
+          <w:sz w:val="24"/>
+          <w:szCs w:val="24"/>
+          <w:lang w:val="es-ES"/>
+        </w:rPr>
+        <w:t>-Me sorprende que busques una idea que no sea destruir todo lo que está a tu paso. Parece que tus planes están evolucionando a mejor, nunca esperé este cambio de ti, Masaki-kun... –Habla con su nombre al final como alguna especie de afecto amoroso como “cariño” con un tono de voz suave.</w:t>
+      </w:r>
+    </w:p>
+    <w:p>
+      <w:pPr>
+        <w:spacing w:line="360" w:lineRule="auto"/>
+        <w:rPr>
+          <w:rFonts w:ascii="Arial" w:hAnsi="Arial" w:cs="Arial"/>
+          <w:b/>
+          <w:bCs/>
+          <w:sz w:val="24"/>
+          <w:szCs w:val="24"/>
+          <w:lang w:val="es-ES"/>
+        </w:rPr>
+      </w:pPr>
+      <w:r>
+        <w:rPr>
+          <w:rFonts w:ascii="Arial" w:hAnsi="Arial" w:cs="Arial"/>
+          <w:b/>
+          <w:bCs/>
+          <w:sz w:val="24"/>
+          <w:szCs w:val="24"/>
+          <w:lang w:val="es-ES"/>
+        </w:rPr>
+        <w:t>-Por favor Maika… Mis planes de destrucción siempre son efectivos. Pero no puedo ir por uno de esos planes porque no estamos en una ciudad corriente, es un maldito Tous Sauvés y no soy un toro que ataca a la primera provocación con algo rojo. Se muy bien que estamos con mucha desventaja en esta ciudad y solo tengo que tomar otro camino. Pero no te acostumbres a estos tipos de planes bien ideados y yendo con calma. Todos mis planes terminan en peleas y destrucción, no te preocupes por eso.</w:t>
+      </w:r>
+    </w:p>
+    <w:p>
+      <w:pPr>
+        <w:rPr>
+          <w:rFonts w:ascii="Calibri" w:hAnsi="Calibri" w:cs="Calibri"/>
+          <w:b/>
+          <w:sz w:val="28"/>
+          <w:szCs w:val="28"/>
+          <w:lang w:val="es-ES"/>
+        </w:rPr>
+      </w:pPr>
+    </w:p>
+    <w:p>
+      <w:pPr>
+        <w:rPr>
+          <w:rFonts w:ascii="Calibri" w:hAnsi="Calibri" w:cs="Calibri"/>
+          <w:b/>
+          <w:color w:val="2683C6" w:themeColor="accent2"/>
+          <w:sz w:val="36"/>
+          <w:szCs w:val="36"/>
+          <w:lang w:val="es-AR"/>
+        </w:rPr>
+      </w:pPr>
+      <w:r>
+        <w:rPr>
+          <w:rFonts w:ascii="Calibri" w:hAnsi="Calibri" w:cs="Calibri"/>
+          <w:b/>
+          <w:color w:val="2683C6" w:themeColor="accent2"/>
+          <w:sz w:val="36"/>
+          <w:szCs w:val="36"/>
+          <w:lang w:val="es-AR"/>
+        </w:rPr>
+        <w:t xml:space="preserve">Parte </w:t>
+      </w:r>
+      <w:r>
+        <w:rPr>
+          <w:rFonts w:ascii="Calibri" w:hAnsi="Calibri" w:cs="Calibri"/>
+          <w:b/>
+          <w:color w:val="2683C6" w:themeColor="accent2"/>
+          <w:sz w:val="36"/>
+          <w:szCs w:val="36"/>
+          <w:lang w:val="es-AR"/>
+        </w:rPr>
+        <w:t>2</w:t>
+      </w:r>
+    </w:p>
+    <w:p>
+      <w:pPr>
+        <w:spacing w:line="360" w:lineRule="auto"/>
+        <w:rPr>
+          <w:rFonts w:ascii="Arial" w:hAnsi="Arial" w:cs="Arial"/>
+          <w:b/>
+          <w:bCs/>
+          <w:sz w:val="24"/>
+          <w:szCs w:val="24"/>
+          <w:lang w:val="es-ES"/>
+        </w:rPr>
+      </w:pPr>
+    </w:p>
+    <w:p>
+      <w:pPr>
+        <w:spacing w:line="360" w:lineRule="auto"/>
+        <w:rPr>
+          <w:rFonts w:ascii="Arial" w:hAnsi="Arial" w:cs="Arial"/>
+          <w:b/>
+          <w:bCs/>
+          <w:sz w:val="24"/>
+          <w:szCs w:val="24"/>
+          <w:lang w:val="es-ES"/>
+        </w:rPr>
+      </w:pPr>
+      <w:r>
+        <w:rPr>
+          <w:rFonts w:ascii="Arial" w:hAnsi="Arial" w:cs="Arial"/>
+          <w:b/>
+          <w:bCs/>
+          <w:sz w:val="24"/>
+          <w:szCs w:val="24"/>
+          <w:lang w:val="es-ES"/>
+        </w:rPr>
+        <w:t>asdasd</w:t>
+      </w:r>
+    </w:p>
+    <w:p>
+      <w:pPr>
+        <w:spacing w:line="360" w:lineRule="auto"/>
+        <w:rPr>
+          <w:rFonts w:ascii="Arial" w:hAnsi="Arial" w:cs="Arial"/>
+          <w:b/>
+          <w:bCs/>
+          <w:sz w:val="24"/>
+          <w:szCs w:val="24"/>
+          <w:lang w:val="es-ES"/>
+        </w:rPr>
+      </w:pPr>
+    </w:p>
+    <w:p>
+      <w:pPr>
+        <w:spacing w:line="360" w:lineRule="auto"/>
+        <w:rPr>
+          <w:rFonts w:ascii="Arial" w:hAnsi="Arial" w:cs="Arial"/>
+          <w:b/>
+          <w:bCs/>
+          <w:sz w:val="24"/>
+          <w:szCs w:val="24"/>
+          <w:lang w:val="es-ES"/>
+        </w:rPr>
+      </w:pPr>
+    </w:p>
+    <w:p>
+      <w:pPr>
+        <w:spacing w:line="360" w:lineRule="auto"/>
+        <w:rPr>
+          <w:rFonts w:ascii="Arial" w:hAnsi="Arial" w:cs="Arial"/>
+          <w:b/>
+          <w:bCs/>
+          <w:sz w:val="24"/>
+          <w:szCs w:val="24"/>
+          <w:lang w:val="es-ES"/>
+        </w:rPr>
+      </w:pPr>
+    </w:p>
+    <w:p>
+      <w:pPr>
+        <w:spacing w:line="360" w:lineRule="auto"/>
+        <w:rPr>
+          <w:rFonts w:ascii="Arial" w:hAnsi="Arial" w:cs="Arial"/>
+          <w:b/>
+          <w:bCs/>
+          <w:sz w:val="24"/>
+          <w:szCs w:val="24"/>
+          <w:lang w:val="es-ES"/>
+        </w:rPr>
+      </w:pPr>
+    </w:p>
+    <w:p>
+      <w:pPr>
+        <w:spacing w:line="360" w:lineRule="auto"/>
+        <w:rPr>
+          <w:rFonts w:ascii="Arial" w:hAnsi="Arial" w:cs="Arial"/>
+          <w:b/>
+          <w:bCs/>
+          <w:sz w:val="24"/>
+          <w:szCs w:val="24"/>
+          <w:lang w:val="es-ES"/>
+        </w:rPr>
+      </w:pPr>
+    </w:p>
+    <w:p>
+      <w:pPr>
+        <w:spacing w:line="360" w:lineRule="auto"/>
+        <w:rPr>
+          <w:rFonts w:ascii="Arial" w:hAnsi="Arial" w:cs="Arial"/>
+          <w:b/>
+          <w:bCs/>
+          <w:sz w:val="24"/>
+          <w:szCs w:val="24"/>
+          <w:lang w:val="es-ES"/>
+        </w:rPr>
+      </w:pPr>
+    </w:p>
+    <w:p>
+      <w:pPr>
+        <w:spacing w:line="360" w:lineRule="auto"/>
+        <w:rPr>
+          <w:rFonts w:ascii="Arial" w:hAnsi="Arial" w:cs="Arial"/>
+          <w:b/>
+          <w:bCs/>
+          <w:sz w:val="24"/>
+          <w:szCs w:val="24"/>
+          <w:lang w:val="es-ES"/>
+        </w:rPr>
+      </w:pPr>
+    </w:p>
+    <w:p>
+      <w:pPr>
+        <w:spacing w:line="360" w:lineRule="auto"/>
+        <w:rPr>
+          <w:rFonts w:ascii="Arial" w:hAnsi="Arial" w:cs="Arial"/>
+          <w:b/>
+          <w:bCs/>
+          <w:sz w:val="24"/>
+          <w:szCs w:val="24"/>
+          <w:lang w:val="es-ES"/>
+        </w:rPr>
+      </w:pPr>
+    </w:p>
+    <w:p>
+      <w:pPr>
+        <w:spacing w:line="360" w:lineRule="auto"/>
+        <w:rPr>
+          <w:rFonts w:ascii="Arial" w:hAnsi="Arial" w:cs="Arial"/>
+          <w:b/>
+          <w:bCs/>
+          <w:sz w:val="24"/>
+          <w:szCs w:val="24"/>
+          <w:lang w:val="es-ES"/>
+        </w:rPr>
+      </w:pPr>
+    </w:p>
+    <w:p>
+      <w:pPr>
+        <w:spacing w:line="360" w:lineRule="auto"/>
+        <w:rPr>
+          <w:rFonts w:ascii="Arial" w:hAnsi="Arial" w:cs="Arial"/>
+          <w:b/>
+          <w:bCs/>
+          <w:sz w:val="24"/>
+          <w:szCs w:val="24"/>
+          <w:lang w:val="es-ES"/>
+        </w:rPr>
+      </w:pPr>
+    </w:p>
+    <w:p>
+      <w:pPr>
+        <w:spacing w:line="360" w:lineRule="auto"/>
+        <w:rPr>
+          <w:rFonts w:ascii="Arial" w:hAnsi="Arial" w:cs="Arial"/>
+          <w:b/>
+          <w:bCs/>
+          <w:sz w:val="24"/>
+          <w:szCs w:val="24"/>
+          <w:lang w:val="es-ES"/>
+        </w:rPr>
+      </w:pPr>
+    </w:p>
+    <w:p>
+      <w:pPr>
+        <w:spacing w:line="360" w:lineRule="auto"/>
+        <w:rPr>
+          <w:rFonts w:ascii="Arial" w:hAnsi="Arial" w:cs="Arial"/>
+          <w:b/>
+          <w:bCs/>
+          <w:sz w:val="24"/>
+          <w:szCs w:val="24"/>
+          <w:lang w:val="es-ES"/>
+        </w:rPr>
+      </w:pPr>
+    </w:p>
+    <w:p>
+      <w:pPr>
+        <w:spacing w:line="360" w:lineRule="auto"/>
+        <w:rPr>
+          <w:rFonts w:ascii="Arial" w:hAnsi="Arial" w:cs="Arial"/>
+          <w:b/>
+          <w:bCs/>
+          <w:sz w:val="24"/>
+          <w:szCs w:val="24"/>
+          <w:lang w:val="es-ES"/>
+        </w:rPr>
+      </w:pPr>
+    </w:p>
+    <w:p>
+      <w:pPr>
+        <w:spacing w:line="360" w:lineRule="auto"/>
+        <w:rPr>
+          <w:rFonts w:ascii="Arial" w:hAnsi="Arial" w:cs="Arial"/>
+          <w:b/>
+          <w:bCs/>
+          <w:sz w:val="24"/>
+          <w:szCs w:val="24"/>
+          <w:lang w:val="es-ES"/>
+        </w:rPr>
+      </w:pPr>
+    </w:p>
+    <w:p>
+      <w:pPr>
+        <w:spacing w:line="360" w:lineRule="auto"/>
+        <w:rPr>
+          <w:rFonts w:ascii="Arial" w:hAnsi="Arial" w:cs="Arial"/>
+          <w:b/>
+          <w:bCs/>
+          <w:sz w:val="24"/>
+          <w:szCs w:val="24"/>
+          <w:lang w:val="es-ES"/>
+        </w:rPr>
+      </w:pPr>
+    </w:p>
+    <w:p>
+      <w:pPr>
+        <w:spacing w:line="360" w:lineRule="auto"/>
+        <w:rPr>
+          <w:rFonts w:ascii="Arial" w:hAnsi="Arial" w:cs="Arial"/>
+          <w:b/>
+          <w:bCs/>
+          <w:sz w:val="24"/>
+          <w:szCs w:val="24"/>
+          <w:lang w:val="es-ES"/>
+        </w:rPr>
+      </w:pPr>
+    </w:p>
+    <w:p>
+      <w:pPr>
+        <w:spacing w:line="360" w:lineRule="auto"/>
+        <w:rPr>
+          <w:rFonts w:ascii="Arial" w:hAnsi="Arial" w:cs="Arial"/>
+          <w:b/>
+          <w:bCs/>
+          <w:sz w:val="24"/>
+          <w:szCs w:val="24"/>
+          <w:lang w:val="es-ES"/>
+        </w:rPr>
+      </w:pPr>
+    </w:p>
+    <w:p>
+      <w:pPr>
+        <w:spacing w:line="360" w:lineRule="auto"/>
+        <w:rPr>
+          <w:rFonts w:ascii="Arial" w:hAnsi="Arial" w:cs="Arial"/>
+          <w:b/>
+          <w:bCs/>
+          <w:sz w:val="24"/>
+          <w:szCs w:val="24"/>
+          <w:lang w:val="es-ES"/>
+        </w:rPr>
+      </w:pPr>
+    </w:p>
+    <w:p>
+      <w:pPr>
+        <w:spacing w:line="360" w:lineRule="auto"/>
+        <w:rPr>
+          <w:rFonts w:ascii="Arial" w:hAnsi="Arial" w:cs="Arial"/>
+          <w:b/>
+          <w:bCs/>
+          <w:sz w:val="24"/>
+          <w:szCs w:val="24"/>
+          <w:lang w:val="es-ES"/>
+        </w:rPr>
+      </w:pPr>
+    </w:p>
+    <w:p>
+      <w:pPr>
+        <w:spacing w:line="360" w:lineRule="auto"/>
+        <w:rPr>
+          <w:rFonts w:ascii="Arial" w:hAnsi="Arial" w:cs="Arial"/>
+          <w:b/>
+          <w:bCs/>
+          <w:sz w:val="24"/>
+          <w:szCs w:val="24"/>
+          <w:lang w:val="es-ES"/>
+        </w:rPr>
+      </w:pPr>
+    </w:p>
+    <w:p>
+      <w:pPr>
+        <w:spacing w:line="360" w:lineRule="auto"/>
+        <w:rPr>
+          <w:rFonts w:ascii="Arial" w:hAnsi="Arial" w:cs="Arial"/>
+          <w:b/>
+          <w:bCs/>
+          <w:sz w:val="24"/>
+          <w:szCs w:val="24"/>
+          <w:lang w:val="es-ES"/>
+        </w:rPr>
+      </w:pPr>
+    </w:p>
+    <w:p>
+      <w:pPr>
+        <w:spacing w:line="360" w:lineRule="auto"/>
+        <w:rPr>
+          <w:rFonts w:ascii="Arial" w:hAnsi="Arial" w:cs="Arial"/>
+          <w:b/>
+          <w:bCs/>
+          <w:sz w:val="24"/>
+          <w:szCs w:val="24"/>
+          <w:lang w:val="es-ES"/>
+        </w:rPr>
+      </w:pPr>
     </w:p>
     <w:p>
       <w:pPr>
@@ -20130,7 +21195,19 @@
           <w:szCs w:val="24"/>
           <w:lang w:val="es-ES"/>
         </w:rPr>
-        <w:t>Oziel llega a casa para hablar con su familia, pero no sacan el tema hasta que el se preocupa y les pregunta que fue lo que paso ayer. Les dicen que solo lo cuidaron por la fiebre que tenia, luego Hikari le entrega las pastillas de la doctora.</w:t>
+        <w:t xml:space="preserve">Oziel llega a casa para hablar con su familia, pero no sacan el tema hasta que el se preocupa y les pregunta que fue lo que paso ayer. Les dicen que </w:t>
+      </w:r>
+      <w:r>
+        <w:rPr>
+          <w:rFonts w:ascii="Arial" w:hAnsi="Arial" w:cs="Arial"/>
+          <w:b/>
+          <w:bCs/>
+          <w:sz w:val="24"/>
+          <w:szCs w:val="24"/>
+          <w:lang w:val="es-ES"/>
+        </w:rPr>
+        <w:lastRenderedPageBreak/>
+        <w:t>solo lo cuidaron por la fiebre que tenia, luego Hikari le entrega las pastillas de la doctora.</w:t>
       </w:r>
       <w:r>
         <w:rPr>
@@ -20165,32 +21242,454 @@
           <w:szCs w:val="24"/>
           <w:lang w:val="es-ES"/>
         </w:rPr>
+        <w:t>Tosaka Sixto esta investigando por los lugares mas oscuros de la ciudad y los mas bajos y peligrosos para encontrar información del maldito traidor que taiciono a Naomi-sama. Solo encuentra pistas tras pistas, se esconde muy bien de sus subordinados. Entre líneas.</w:t>
+      </w:r>
+    </w:p>
+    <w:p>
+      <w:pPr>
+        <w:spacing w:line="360" w:lineRule="auto"/>
+        <w:rPr>
+          <w:rFonts w:ascii="Arial" w:hAnsi="Arial" w:cs="Arial"/>
+          <w:b/>
+          <w:bCs/>
+          <w:sz w:val="24"/>
+          <w:szCs w:val="24"/>
+          <w:lang w:val="es-ES"/>
+        </w:rPr>
+      </w:pPr>
+      <w:r>
+        <w:rPr>
+          <w:rFonts w:ascii="Arial" w:hAnsi="Arial" w:cs="Arial"/>
+          <w:b/>
+          <w:bCs/>
+          <w:sz w:val="24"/>
+          <w:szCs w:val="24"/>
+          <w:lang w:val="es-ES"/>
+        </w:rPr>
+        <w:t>Masaki destruye una celda de protección y otras celdas lo intentan detener con balas eléctricas paralizantes. Luego de romper algunas con su amiga o novia logran atrapar a un edificio con mucha gente dentro.</w:t>
+      </w:r>
+      <w:r>
+        <w:rPr>
+          <w:rFonts w:ascii="Arial" w:hAnsi="Arial" w:cs="Arial"/>
+          <w:b/>
+          <w:bCs/>
+          <w:sz w:val="24"/>
+          <w:szCs w:val="24"/>
+          <w:lang w:val="es-ES"/>
+        </w:rPr>
+        <w:t xml:space="preserve"> P5</w:t>
+      </w:r>
+    </w:p>
+    <w:p>
+      <w:pPr>
+        <w:spacing w:line="360" w:lineRule="auto"/>
+        <w:rPr>
+          <w:rFonts w:ascii="Arial" w:hAnsi="Arial" w:cs="Arial"/>
+          <w:b/>
+          <w:bCs/>
+          <w:sz w:val="24"/>
+          <w:szCs w:val="24"/>
+          <w:lang w:val="es-ES"/>
+        </w:rPr>
+      </w:pPr>
+      <w:r>
+        <w:rPr>
+          <w:rFonts w:ascii="Arial" w:hAnsi="Arial" w:cs="Arial"/>
+          <w:b/>
+          <w:bCs/>
+          <w:sz w:val="24"/>
+          <w:szCs w:val="24"/>
+          <w:lang w:val="es-ES"/>
+        </w:rPr>
+        <w:t>Maika va a buscar a un noticiero de Unificacion Central para que vea lo que esta sucediendo en su ciudad. Para que todo se detenga quieren negociar con la directora de Unificacion Central.</w:t>
+      </w:r>
+      <w:r>
+        <w:rPr>
+          <w:rFonts w:ascii="Arial" w:hAnsi="Arial" w:cs="Arial"/>
+          <w:b/>
+          <w:bCs/>
+          <w:sz w:val="24"/>
+          <w:szCs w:val="24"/>
+          <w:lang w:val="es-ES"/>
+        </w:rPr>
+        <w:t xml:space="preserve"> P6</w:t>
+      </w:r>
+    </w:p>
+    <w:p>
+      <w:pPr>
+        <w:spacing w:line="360" w:lineRule="auto"/>
+        <w:rPr>
+          <w:rFonts w:ascii="Arial" w:hAnsi="Arial" w:cs="Arial"/>
+          <w:b/>
+          <w:bCs/>
+          <w:sz w:val="24"/>
+          <w:szCs w:val="24"/>
+          <w:lang w:val="es-ES"/>
+        </w:rPr>
+      </w:pPr>
+      <w:r>
+        <w:rPr>
+          <w:rFonts w:ascii="Arial" w:hAnsi="Arial" w:cs="Arial"/>
+          <w:b/>
+          <w:bCs/>
+          <w:sz w:val="24"/>
+          <w:szCs w:val="24"/>
+          <w:lang w:val="es-ES"/>
+        </w:rPr>
+        <w:t>Naomi decide detenerlos con sus propios métodos sin utilizar para todo a Oziel. Llevan armas y maquinas super futuristas.</w:t>
+      </w:r>
+      <w:r>
+        <w:rPr>
+          <w:rFonts w:ascii="Arial" w:hAnsi="Arial" w:cs="Arial"/>
+          <w:b/>
+          <w:bCs/>
+          <w:sz w:val="24"/>
+          <w:szCs w:val="24"/>
+          <w:lang w:val="es-ES"/>
+        </w:rPr>
+        <w:t>P7</w:t>
+      </w:r>
+    </w:p>
+    <w:p>
+      <w:pPr>
+        <w:spacing w:line="360" w:lineRule="auto"/>
+        <w:rPr>
+          <w:rFonts w:ascii="Arial" w:hAnsi="Arial" w:cs="Arial"/>
+          <w:b/>
+          <w:bCs/>
+          <w:sz w:val="24"/>
+          <w:szCs w:val="24"/>
+          <w:lang w:val="es-ES"/>
+        </w:rPr>
+      </w:pPr>
+      <w:r>
+        <w:rPr>
+          <w:rFonts w:ascii="Arial" w:hAnsi="Arial" w:cs="Arial"/>
+          <w:b/>
+          <w:bCs/>
+          <w:sz w:val="24"/>
+          <w:szCs w:val="24"/>
+          <w:lang w:val="es-ES"/>
+        </w:rPr>
+        <w:t>Las maquinas son destruidas y los policías reducidos hasta traerlos como nuevos reenes y atraparlos en el edificio. Mas personas y poco espacio en el edificio mientras se ba destruyendo de piso de arriba y de abajo.</w:t>
+      </w:r>
+      <w:r>
+        <w:rPr>
+          <w:rFonts w:ascii="Arial" w:hAnsi="Arial" w:cs="Arial"/>
+          <w:b/>
+          <w:bCs/>
+          <w:sz w:val="24"/>
+          <w:szCs w:val="24"/>
+          <w:lang w:val="es-ES"/>
+        </w:rPr>
+        <w:t xml:space="preserve"> P8</w:t>
+      </w:r>
+    </w:p>
+    <w:p>
+      <w:pPr>
+        <w:spacing w:line="360" w:lineRule="auto"/>
+        <w:rPr>
+          <w:rFonts w:ascii="Arial" w:hAnsi="Arial" w:cs="Arial"/>
+          <w:b/>
+          <w:bCs/>
+          <w:sz w:val="24"/>
+          <w:szCs w:val="24"/>
+          <w:lang w:val="es-ES"/>
+        </w:rPr>
+      </w:pPr>
+      <w:r>
+        <w:rPr>
+          <w:rFonts w:ascii="Arial" w:hAnsi="Arial" w:cs="Arial"/>
+          <w:b/>
+          <w:bCs/>
+          <w:sz w:val="24"/>
+          <w:szCs w:val="24"/>
+          <w:lang w:val="es-ES"/>
+        </w:rPr>
+        <w:t>Oziel recibe un mensaje de que algo esta por pasar con sus amigas gemelas.</w:t>
+      </w:r>
+      <w:r>
+        <w:rPr>
+          <w:rFonts w:ascii="Arial" w:hAnsi="Arial" w:cs="Arial"/>
+          <w:b/>
+          <w:bCs/>
+          <w:sz w:val="24"/>
+          <w:szCs w:val="24"/>
+          <w:lang w:val="es-ES"/>
+        </w:rPr>
+        <w:t xml:space="preserve"> P9</w:t>
+      </w:r>
+    </w:p>
+    <w:p>
+      <w:pPr>
+        <w:spacing w:line="360" w:lineRule="auto"/>
+        <w:rPr>
+          <w:rFonts w:ascii="Arial" w:hAnsi="Arial" w:cs="Arial"/>
+          <w:b/>
+          <w:bCs/>
+          <w:sz w:val="24"/>
+          <w:szCs w:val="24"/>
+          <w:lang w:val="es-ES"/>
+        </w:rPr>
+      </w:pPr>
+      <w:r>
+        <w:rPr>
+          <w:rFonts w:ascii="Arial" w:hAnsi="Arial" w:cs="Arial"/>
+          <w:b/>
+          <w:bCs/>
+          <w:sz w:val="24"/>
+          <w:szCs w:val="24"/>
+          <w:lang w:val="es-ES"/>
+        </w:rPr>
+        <w:t xml:space="preserve">Las 9 </w:t>
+      </w:r>
+      <w:r>
+        <w:rPr>
+          <w:rFonts w:ascii="Arial" w:hAnsi="Arial" w:cs="Arial"/>
+          <w:b/>
+          <w:bCs/>
+          <w:sz w:val="24"/>
+          <w:szCs w:val="24"/>
+          <w:lang w:val="es-ES"/>
+        </w:rPr>
+        <w:t xml:space="preserve">hermanas y hermano de la familia se mueven hacia Tokio para preparar todo para el despertar de su decima hermana. Entre líneas </w:t>
+      </w:r>
+      <w:r>
+        <w:rPr>
+          <w:rFonts w:ascii="Arial" w:hAnsi="Arial" w:cs="Arial"/>
+          <w:b/>
+          <w:bCs/>
+          <w:sz w:val="24"/>
+          <w:szCs w:val="24"/>
+          <w:lang w:val="es-ES"/>
+        </w:rPr>
+        <w:t>2</w:t>
+      </w:r>
+    </w:p>
+    <w:p>
+      <w:pPr>
+        <w:spacing w:line="360" w:lineRule="auto"/>
+        <w:rPr>
+          <w:rFonts w:ascii="Arial" w:hAnsi="Arial" w:cs="Arial"/>
+          <w:b/>
+          <w:bCs/>
+          <w:sz w:val="24"/>
+          <w:szCs w:val="24"/>
+          <w:lang w:val="es-ES"/>
+        </w:rPr>
+      </w:pPr>
+      <w:r>
+        <w:rPr>
+          <w:rFonts w:ascii="Arial" w:hAnsi="Arial" w:cs="Arial"/>
+          <w:b/>
+          <w:bCs/>
+          <w:sz w:val="24"/>
+          <w:szCs w:val="24"/>
+          <w:lang w:val="es-ES"/>
+        </w:rPr>
+        <w:t>Oziel en unificación central. Le explican que esas dos personas quieren a las gemelas a cambio de todas las personas atrapadas en el edificio y solo tienen algunas horas para entregarlas. El se niega y molesto habla, pero luego Naomi le dice que nunca tenia planeado entregarlas y que busque a las gemelas para ver si tienen puntos débiles para detenerlos. P 10</w:t>
+      </w:r>
+    </w:p>
+    <w:p>
+      <w:pPr>
+        <w:spacing w:line="360" w:lineRule="auto"/>
+        <w:rPr>
+          <w:rFonts w:ascii="Arial" w:hAnsi="Arial" w:cs="Arial"/>
+          <w:b/>
+          <w:bCs/>
+          <w:sz w:val="24"/>
+          <w:szCs w:val="24"/>
+          <w:lang w:val="es-ES"/>
+        </w:rPr>
+      </w:pPr>
+    </w:p>
+    <w:p>
+      <w:pPr>
+        <w:spacing w:line="360" w:lineRule="auto"/>
+        <w:rPr>
+          <w:rFonts w:ascii="Arial" w:hAnsi="Arial" w:cs="Arial"/>
+          <w:b/>
+          <w:bCs/>
+          <w:sz w:val="24"/>
+          <w:szCs w:val="24"/>
+          <w:lang w:val="es-ES"/>
+        </w:rPr>
+      </w:pPr>
+      <w:r>
+        <w:rPr>
+          <w:rFonts w:ascii="Arial" w:hAnsi="Arial" w:cs="Arial"/>
+          <w:b/>
+          <w:bCs/>
+          <w:sz w:val="24"/>
+          <w:szCs w:val="24"/>
+          <w:lang w:val="es-ES"/>
+        </w:rPr>
         <w:lastRenderedPageBreak/>
-        <w:t>Tosaka Sixto esta investigando por los lugares mas oscuros de la ciudad y los mas bajos y peligrosos para encontrar información del maldito traidor que taiciono a Naomi-sama. Solo encuentra pistas tras pistas, se esconde muy bien de sus subordinados. Entre líneas.</w:t>
-      </w:r>
-    </w:p>
-    <w:p>
-      <w:pPr>
-        <w:spacing w:line="360" w:lineRule="auto"/>
-        <w:rPr>
-          <w:rFonts w:ascii="Arial" w:hAnsi="Arial" w:cs="Arial"/>
-          <w:b/>
-          <w:bCs/>
-          <w:sz w:val="24"/>
-          <w:szCs w:val="24"/>
-          <w:lang w:val="es-ES"/>
-        </w:rPr>
-      </w:pPr>
-      <w:r>
-        <w:rPr>
-          <w:rFonts w:ascii="Arial" w:hAnsi="Arial" w:cs="Arial"/>
-          <w:b/>
-          <w:bCs/>
-          <w:sz w:val="24"/>
-          <w:szCs w:val="24"/>
-          <w:lang w:val="es-ES"/>
-        </w:rPr>
-        <w:t>Masaki destruye una celda de protección y otras celdas lo intentan detener con balas eléctricas paralizantes. Luego de romper algunas con su amiga o novia logran atrapar a un edificio con mucha gente dentro.</w:t>
+        <w:t>Capítulo 2: La noche más oscura antes del amanecer. _La libertad es el origen del alma.</w:t>
+      </w:r>
+    </w:p>
+    <w:p>
+      <w:pPr>
+        <w:spacing w:line="360" w:lineRule="auto"/>
+        <w:rPr>
+          <w:rFonts w:ascii="Arial" w:hAnsi="Arial" w:cs="Arial"/>
+          <w:b/>
+          <w:bCs/>
+          <w:sz w:val="24"/>
+          <w:szCs w:val="24"/>
+          <w:lang w:val="es-ES"/>
+        </w:rPr>
+      </w:pPr>
+      <w:r>
+        <w:rPr>
+          <w:rFonts w:ascii="Arial" w:hAnsi="Arial" w:cs="Arial"/>
+          <w:b/>
+          <w:bCs/>
+          <w:sz w:val="24"/>
+          <w:szCs w:val="24"/>
+          <w:lang w:val="es-ES"/>
+        </w:rPr>
+        <w:t>Oziel tiene rencuentro con las hermanas, las encuentra desnudas en su dormitorio que entro apresrado. Golpes y todo eso.</w:t>
+      </w:r>
+      <w:r>
+        <w:rPr>
+          <w:rFonts w:ascii="Arial" w:hAnsi="Arial" w:cs="Arial"/>
+          <w:b/>
+          <w:bCs/>
+          <w:sz w:val="24"/>
+          <w:szCs w:val="24"/>
+          <w:lang w:val="es-ES"/>
+        </w:rPr>
+        <w:t xml:space="preserve"> P1</w:t>
+      </w:r>
+    </w:p>
+    <w:p>
+      <w:pPr>
+        <w:spacing w:line="360" w:lineRule="auto"/>
+        <w:rPr>
+          <w:rFonts w:ascii="Arial" w:hAnsi="Arial" w:cs="Arial"/>
+          <w:b/>
+          <w:bCs/>
+          <w:sz w:val="24"/>
+          <w:szCs w:val="24"/>
+          <w:lang w:val="es-ES"/>
+        </w:rPr>
+      </w:pPr>
+      <w:r>
+        <w:rPr>
+          <w:rFonts w:ascii="Arial" w:hAnsi="Arial" w:cs="Arial"/>
+          <w:b/>
+          <w:bCs/>
+          <w:sz w:val="24"/>
+          <w:szCs w:val="24"/>
+          <w:lang w:val="es-ES"/>
+        </w:rPr>
+        <w:t>Oziel le explica lo que sucede y que quiere que les ayuden a detenerlos. Las hermanas le explican que son imposible, son demasiado fuertes.</w:t>
+      </w:r>
+      <w:r>
+        <w:rPr>
+          <w:rFonts w:ascii="Arial" w:hAnsi="Arial" w:cs="Arial"/>
+          <w:b/>
+          <w:bCs/>
+          <w:sz w:val="24"/>
+          <w:szCs w:val="24"/>
+          <w:lang w:val="es-ES"/>
+        </w:rPr>
+        <w:t xml:space="preserve"> P2</w:t>
+      </w:r>
+    </w:p>
+    <w:p>
+      <w:pPr>
+        <w:spacing w:line="360" w:lineRule="auto"/>
+        <w:rPr>
+          <w:rFonts w:ascii="Arial" w:hAnsi="Arial" w:cs="Arial"/>
+          <w:b/>
+          <w:bCs/>
+          <w:sz w:val="24"/>
+          <w:szCs w:val="24"/>
+          <w:lang w:val="es-ES"/>
+        </w:rPr>
+      </w:pPr>
+      <w:r>
+        <w:rPr>
+          <w:rFonts w:ascii="Arial" w:hAnsi="Arial" w:cs="Arial"/>
+          <w:b/>
+          <w:bCs/>
+          <w:sz w:val="24"/>
+          <w:szCs w:val="24"/>
+          <w:lang w:val="es-ES"/>
+        </w:rPr>
+        <w:t>Naomi y Tosaka confían en que logren detenerlos. Tosaka se pregunta si mas Prototypes llegaran a la ciudad por culpa de las gemelas. Da la opción de entregar a las gemelas por la seguridad de Naomi y la ciudad.</w:t>
+      </w:r>
+      <w:r>
+        <w:rPr>
+          <w:rFonts w:ascii="Arial" w:hAnsi="Arial" w:cs="Arial"/>
+          <w:b/>
+          <w:bCs/>
+          <w:sz w:val="24"/>
+          <w:szCs w:val="24"/>
+          <w:lang w:val="es-ES"/>
+        </w:rPr>
+        <w:t xml:space="preserve"> P3</w:t>
+      </w:r>
+    </w:p>
+    <w:p>
+      <w:pPr>
+        <w:spacing w:line="360" w:lineRule="auto"/>
+        <w:rPr>
+          <w:rFonts w:ascii="Arial" w:hAnsi="Arial" w:cs="Arial"/>
+          <w:b/>
+          <w:bCs/>
+          <w:sz w:val="24"/>
+          <w:szCs w:val="24"/>
+          <w:lang w:val="es-ES"/>
+        </w:rPr>
+      </w:pPr>
+      <w:r>
+        <w:rPr>
+          <w:rFonts w:ascii="Arial" w:hAnsi="Arial" w:cs="Arial"/>
+          <w:b/>
+          <w:bCs/>
+          <w:sz w:val="24"/>
+          <w:szCs w:val="24"/>
+          <w:lang w:val="es-ES"/>
+        </w:rPr>
+        <w:t>Las gemelas explican como ellos son los prototypes principales de Unlock. Están en segundo puesto de sus 3 equipos de Prototypes mas fuertes. Uno controla la tierra y la otra el Argo del aire.</w:t>
+      </w:r>
+      <w:r>
+        <w:rPr>
+          <w:rFonts w:ascii="Arial" w:hAnsi="Arial" w:cs="Arial"/>
+          <w:b/>
+          <w:bCs/>
+          <w:sz w:val="24"/>
+          <w:szCs w:val="24"/>
+          <w:lang w:val="es-ES"/>
+        </w:rPr>
+        <w:t xml:space="preserve"> P4</w:t>
+      </w:r>
+    </w:p>
+    <w:p>
+      <w:pPr>
+        <w:spacing w:line="360" w:lineRule="auto"/>
+        <w:rPr>
+          <w:rFonts w:ascii="Arial" w:hAnsi="Arial" w:cs="Arial"/>
+          <w:b/>
+          <w:bCs/>
+          <w:sz w:val="24"/>
+          <w:szCs w:val="24"/>
+          <w:lang w:val="es-ES"/>
+        </w:rPr>
+      </w:pPr>
+      <w:r>
+        <w:rPr>
+          <w:rFonts w:ascii="Arial" w:hAnsi="Arial" w:cs="Arial"/>
+          <w:b/>
+          <w:bCs/>
+          <w:sz w:val="24"/>
+          <w:szCs w:val="24"/>
+          <w:lang w:val="es-ES"/>
+        </w:rPr>
+        <w:t>Las hermanas llegan con Naomi y Tosaka para planear en enfrentarlos. Tosaka no se aleja mucho de Naomi, se queda a protegerla por si tienen un segundo plan. (pero en relidad esta buscando al traidor de Unificacion Central) además Oziel fue muy bien entrenado.</w:t>
       </w:r>
       <w:r>
         <w:rPr>
@@ -20225,7 +21724,53 @@
           <w:szCs w:val="24"/>
           <w:lang w:val="es-ES"/>
         </w:rPr>
-        <w:t>Maika va a buscar a un noticiero de Unificacion Central para que vea lo que esta sucediendo en su ciudad. Para que todo se detenga quieren negociar con la directora de Unificacion Central.</w:t>
+        <w:t>Los 9 de la familia explican como se indagaran en ella para saber todos sus secretos. Cuando lleguen a Tokio idearan un plan rápido. Solo saben que tienen que encontrar información sobre ella.</w:t>
+      </w:r>
+      <w:r>
+        <w:rPr>
+          <w:rFonts w:ascii="Arial" w:hAnsi="Arial" w:cs="Arial"/>
+          <w:b/>
+          <w:bCs/>
+          <w:sz w:val="24"/>
+          <w:szCs w:val="24"/>
+          <w:lang w:val="es-ES"/>
+        </w:rPr>
+        <w:t xml:space="preserve"> Entre líneas </w:t>
+      </w:r>
+      <w:r>
+        <w:rPr>
+          <w:rFonts w:ascii="Arial" w:hAnsi="Arial" w:cs="Arial"/>
+          <w:b/>
+          <w:bCs/>
+          <w:sz w:val="24"/>
+          <w:szCs w:val="24"/>
+          <w:lang w:val="es-ES"/>
+        </w:rPr>
+        <w:t>3</w:t>
+      </w:r>
+    </w:p>
+    <w:p>
+      <w:pPr>
+        <w:spacing w:line="360" w:lineRule="auto"/>
+        <w:rPr>
+          <w:rFonts w:ascii="Arial" w:hAnsi="Arial" w:cs="Arial"/>
+          <w:b/>
+          <w:bCs/>
+          <w:sz w:val="24"/>
+          <w:szCs w:val="24"/>
+          <w:lang w:val="es-ES"/>
+        </w:rPr>
+      </w:pPr>
+      <w:r>
+        <w:rPr>
+          <w:rFonts w:ascii="Arial" w:hAnsi="Arial" w:cs="Arial"/>
+          <w:b/>
+          <w:bCs/>
+          <w:sz w:val="24"/>
+          <w:szCs w:val="24"/>
+          <w:lang w:val="es-ES"/>
+        </w:rPr>
+        <w:t>Los reeenes empiezan a bajar piso por piso por miedo a ser aplastados. Las puertas se cierran un poco lentas para que sepan que se hacerca la hora y le de tiempo a bajar.</w:t>
       </w:r>
       <w:r>
         <w:rPr>
@@ -20260,195 +21805,7 @@
           <w:szCs w:val="24"/>
           <w:lang w:val="es-ES"/>
         </w:rPr>
-        <w:t>Naomi decide detenerlos con sus propios métodos sin utilizar para todo a Oziel. Llevan armas y maquinas super futuristas.</w:t>
-      </w:r>
-      <w:r>
-        <w:rPr>
-          <w:rFonts w:ascii="Arial" w:hAnsi="Arial" w:cs="Arial"/>
-          <w:b/>
-          <w:bCs/>
-          <w:sz w:val="24"/>
-          <w:szCs w:val="24"/>
-          <w:lang w:val="es-ES"/>
-        </w:rPr>
-        <w:t>P7</w:t>
-      </w:r>
-    </w:p>
-    <w:p>
-      <w:pPr>
-        <w:spacing w:line="360" w:lineRule="auto"/>
-        <w:rPr>
-          <w:rFonts w:ascii="Arial" w:hAnsi="Arial" w:cs="Arial"/>
-          <w:b/>
-          <w:bCs/>
-          <w:sz w:val="24"/>
-          <w:szCs w:val="24"/>
-          <w:lang w:val="es-ES"/>
-        </w:rPr>
-      </w:pPr>
-      <w:r>
-        <w:rPr>
-          <w:rFonts w:ascii="Arial" w:hAnsi="Arial" w:cs="Arial"/>
-          <w:b/>
-          <w:bCs/>
-          <w:sz w:val="24"/>
-          <w:szCs w:val="24"/>
-          <w:lang w:val="es-ES"/>
-        </w:rPr>
-        <w:t>Las maquinas son destruidas y los policías reducidos hasta traerlos como nuevos reenes y atraparlos en el edificio. Mas personas y poco espacio en el edificio mientras se ba destruyendo de piso de arriba y de abajo.</w:t>
-      </w:r>
-      <w:r>
-        <w:rPr>
-          <w:rFonts w:ascii="Arial" w:hAnsi="Arial" w:cs="Arial"/>
-          <w:b/>
-          <w:bCs/>
-          <w:sz w:val="24"/>
-          <w:szCs w:val="24"/>
-          <w:lang w:val="es-ES"/>
-        </w:rPr>
-        <w:t xml:space="preserve"> P8</w:t>
-      </w:r>
-    </w:p>
-    <w:p>
-      <w:pPr>
-        <w:spacing w:line="360" w:lineRule="auto"/>
-        <w:rPr>
-          <w:rFonts w:ascii="Arial" w:hAnsi="Arial" w:cs="Arial"/>
-          <w:b/>
-          <w:bCs/>
-          <w:sz w:val="24"/>
-          <w:szCs w:val="24"/>
-          <w:lang w:val="es-ES"/>
-        </w:rPr>
-      </w:pPr>
-      <w:r>
-        <w:rPr>
-          <w:rFonts w:ascii="Arial" w:hAnsi="Arial" w:cs="Arial"/>
-          <w:b/>
-          <w:bCs/>
-          <w:sz w:val="24"/>
-          <w:szCs w:val="24"/>
-          <w:lang w:val="es-ES"/>
-        </w:rPr>
-        <w:t>Oziel recibe un mensaje de que algo esta por pasar con sus amigas gemelas.</w:t>
-      </w:r>
-      <w:r>
-        <w:rPr>
-          <w:rFonts w:ascii="Arial" w:hAnsi="Arial" w:cs="Arial"/>
-          <w:b/>
-          <w:bCs/>
-          <w:sz w:val="24"/>
-          <w:szCs w:val="24"/>
-          <w:lang w:val="es-ES"/>
-        </w:rPr>
-        <w:t xml:space="preserve"> P9</w:t>
-      </w:r>
-    </w:p>
-    <w:p>
-      <w:pPr>
-        <w:spacing w:line="360" w:lineRule="auto"/>
-        <w:rPr>
-          <w:rFonts w:ascii="Arial" w:hAnsi="Arial" w:cs="Arial"/>
-          <w:b/>
-          <w:bCs/>
-          <w:sz w:val="24"/>
-          <w:szCs w:val="24"/>
-          <w:lang w:val="es-ES"/>
-        </w:rPr>
-      </w:pPr>
-      <w:r>
-        <w:rPr>
-          <w:rFonts w:ascii="Arial" w:hAnsi="Arial" w:cs="Arial"/>
-          <w:b/>
-          <w:bCs/>
-          <w:sz w:val="24"/>
-          <w:szCs w:val="24"/>
-          <w:lang w:val="es-ES"/>
-        </w:rPr>
-        <w:t xml:space="preserve">Las 9 </w:t>
-      </w:r>
-      <w:r>
-        <w:rPr>
-          <w:rFonts w:ascii="Arial" w:hAnsi="Arial" w:cs="Arial"/>
-          <w:b/>
-          <w:bCs/>
-          <w:sz w:val="24"/>
-          <w:szCs w:val="24"/>
-          <w:lang w:val="es-ES"/>
-        </w:rPr>
-        <w:t xml:space="preserve">hermanas y hermano de la familia se mueven hacia Tokio para preparar todo para el despertar de su decima hermana. Entre líneas </w:t>
-      </w:r>
-      <w:r>
-        <w:rPr>
-          <w:rFonts w:ascii="Arial" w:hAnsi="Arial" w:cs="Arial"/>
-          <w:b/>
-          <w:bCs/>
-          <w:sz w:val="24"/>
-          <w:szCs w:val="24"/>
-          <w:lang w:val="es-ES"/>
-        </w:rPr>
-        <w:t>2</w:t>
-      </w:r>
-    </w:p>
-    <w:p>
-      <w:pPr>
-        <w:spacing w:line="360" w:lineRule="auto"/>
-        <w:rPr>
-          <w:rFonts w:ascii="Arial" w:hAnsi="Arial" w:cs="Arial"/>
-          <w:b/>
-          <w:bCs/>
-          <w:sz w:val="24"/>
-          <w:szCs w:val="24"/>
-          <w:lang w:val="es-ES"/>
-        </w:rPr>
-      </w:pPr>
-      <w:r>
-        <w:rPr>
-          <w:rFonts w:ascii="Arial" w:hAnsi="Arial" w:cs="Arial"/>
-          <w:b/>
-          <w:bCs/>
-          <w:sz w:val="24"/>
-          <w:szCs w:val="24"/>
-          <w:lang w:val="es-ES"/>
-        </w:rPr>
-        <w:t>Oziel en unificación central. Le explican que esas dos personas quieren a las gemelas a cambio de todas las personas atrapadas en el edificio y solo tienen algunas horas para entregarlas. El se niega y molesto habla, pero luego Naomi le dice que nunca tenia planeado entregarlas y que busque a las gemelas para ver si tienen puntos débiles para detenerlos. P 10</w:t>
-      </w:r>
-    </w:p>
-    <w:p>
-      <w:pPr>
-        <w:spacing w:line="360" w:lineRule="auto"/>
-        <w:rPr>
-          <w:rFonts w:ascii="Arial" w:hAnsi="Arial" w:cs="Arial"/>
-          <w:b/>
-          <w:bCs/>
-          <w:sz w:val="24"/>
-          <w:szCs w:val="24"/>
-          <w:lang w:val="es-ES"/>
-        </w:rPr>
-      </w:pPr>
-    </w:p>
-    <w:p>
-      <w:pPr>
-        <w:spacing w:line="360" w:lineRule="auto"/>
-        <w:rPr>
-          <w:rFonts w:ascii="Arial" w:hAnsi="Arial" w:cs="Arial"/>
-          <w:b/>
-          <w:bCs/>
-          <w:sz w:val="24"/>
-          <w:szCs w:val="24"/>
-          <w:lang w:val="es-ES"/>
-        </w:rPr>
-      </w:pPr>
-      <w:r>
-        <w:rPr>
-          <w:rFonts w:ascii="Arial" w:hAnsi="Arial" w:cs="Arial"/>
-          <w:b/>
-          <w:bCs/>
-          <w:sz w:val="24"/>
-          <w:szCs w:val="24"/>
-          <w:lang w:val="es-ES"/>
-        </w:rPr>
-        <w:t>Capítulo 2: La noche más oscura antes del amanecer. _La libertad es el origen del alma.</w:t>
+        <w:t>Los novios o amigos hablan sobre que aran si Tosaka sixto y esas dos hermanas deciden pelear juntas para detenernos. El dice que el puede contra Tosaka, si ella se encarga de las gemelas esto se puede ganar, además están en contra reloj por los reenes. P7</w:t>
       </w:r>
     </w:p>
     <w:p>
@@ -20473,7 +21830,118 @@
           <w:lang w:val="es-ES"/>
         </w:rPr>
         <w:lastRenderedPageBreak/>
-        <w:t>Oziel tiene rencuentro con las hermanas, las encuentra desnudas en su dormitorio que entro apresrado. Golpes y todo eso.</w:t>
+        <w:t>Oziel habla con las hermanas de que no las va a dejar que se sacrifiquen. Lo dice por que ellas empiezan a darse cuenta que es mas fácil entregarse para evitar una catástrofe y evitar pelear. Es el bien para ambos, pero Oziel se niega. P8</w:t>
+      </w:r>
+    </w:p>
+    <w:p>
+      <w:pPr>
+        <w:spacing w:line="360" w:lineRule="auto"/>
+        <w:rPr>
+          <w:rFonts w:ascii="Arial" w:hAnsi="Arial" w:cs="Arial"/>
+          <w:b/>
+          <w:bCs/>
+          <w:sz w:val="24"/>
+          <w:szCs w:val="24"/>
+          <w:lang w:val="es-ES"/>
+        </w:rPr>
+      </w:pPr>
+      <w:r>
+        <w:rPr>
+          <w:rFonts w:ascii="Arial" w:hAnsi="Arial" w:cs="Arial"/>
+          <w:b/>
+          <w:bCs/>
+          <w:sz w:val="24"/>
+          <w:szCs w:val="24"/>
+          <w:lang w:val="es-ES"/>
+        </w:rPr>
+        <w:t>Oziel y el de la tierra se encuentran. Las hermanas y la del argo se ven frente a frente. La negociación se cancela. Ellas viven felices y ellos no tienen el derecho a llevárselas. El de tierra le explica que esas ratas de hermanas son monstruos, asesinas de sangre fría, solo las quieren de vuelta y a cambio le entrega la paz con Unlock. P9</w:t>
+      </w:r>
+    </w:p>
+    <w:p>
+      <w:pPr>
+        <w:spacing w:line="360" w:lineRule="auto"/>
+        <w:rPr>
+          <w:rFonts w:ascii="Arial" w:hAnsi="Arial" w:cs="Arial"/>
+          <w:b/>
+          <w:bCs/>
+          <w:sz w:val="24"/>
+          <w:szCs w:val="24"/>
+          <w:lang w:val="es-ES"/>
+        </w:rPr>
+      </w:pPr>
+    </w:p>
+    <w:p>
+      <w:pPr>
+        <w:spacing w:line="360" w:lineRule="auto"/>
+        <w:rPr>
+          <w:rFonts w:ascii="Arial" w:hAnsi="Arial" w:cs="Arial"/>
+          <w:b/>
+          <w:bCs/>
+          <w:sz w:val="24"/>
+          <w:szCs w:val="24"/>
+          <w:lang w:val="es-ES"/>
+        </w:rPr>
+      </w:pPr>
+    </w:p>
+    <w:p>
+      <w:pPr>
+        <w:spacing w:line="360" w:lineRule="auto"/>
+        <w:rPr>
+          <w:rFonts w:ascii="Arial" w:hAnsi="Arial" w:cs="Arial"/>
+          <w:b/>
+          <w:bCs/>
+          <w:sz w:val="24"/>
+          <w:szCs w:val="24"/>
+          <w:lang w:val="es-ES"/>
+        </w:rPr>
+      </w:pPr>
+    </w:p>
+    <w:p>
+      <w:pPr>
+        <w:spacing w:line="360" w:lineRule="auto"/>
+        <w:rPr>
+          <w:rFonts w:ascii="Arial" w:hAnsi="Arial" w:cs="Arial"/>
+          <w:b/>
+          <w:bCs/>
+          <w:sz w:val="24"/>
+          <w:szCs w:val="24"/>
+          <w:lang w:val="es-ES"/>
+        </w:rPr>
+      </w:pPr>
+      <w:r>
+        <w:rPr>
+          <w:rFonts w:ascii="Arial" w:hAnsi="Arial" w:cs="Arial"/>
+          <w:b/>
+          <w:bCs/>
+          <w:sz w:val="24"/>
+          <w:szCs w:val="24"/>
+          <w:lang w:val="es-ES"/>
+        </w:rPr>
+        <w:t>Capítulo 3: Una buena estrategia comienza con tener el objetivo correcto. _Movimientos de novatos.</w:t>
+      </w:r>
+    </w:p>
+    <w:p>
+      <w:pPr>
+        <w:spacing w:line="360" w:lineRule="auto"/>
+        <w:rPr>
+          <w:rFonts w:ascii="Arial" w:hAnsi="Arial" w:cs="Arial"/>
+          <w:b/>
+          <w:bCs/>
+          <w:sz w:val="24"/>
+          <w:szCs w:val="24"/>
+          <w:lang w:val="es-ES"/>
+        </w:rPr>
+      </w:pPr>
+      <w:r>
+        <w:rPr>
+          <w:rFonts w:ascii="Arial" w:hAnsi="Arial" w:cs="Arial"/>
+          <w:b/>
+          <w:bCs/>
+          <w:sz w:val="24"/>
+          <w:szCs w:val="24"/>
+          <w:lang w:val="es-ES"/>
+        </w:rPr>
+        <w:t>Monstruos o no, su pasado no determinara su futuro. Siempre hay tiempo para cambiar. Y el las acepta tal y como son ahora, felices viviendo su paz en Unificacion Central. Masaki enojado diciendo que no se puede escapar de su pasado.</w:t>
       </w:r>
       <w:r>
         <w:rPr>
@@ -20508,7 +21976,40 @@
           <w:szCs w:val="24"/>
           <w:lang w:val="es-ES"/>
         </w:rPr>
-        <w:t>Oziel le explica lo que sucede y que quiere que les ayuden a detenerlos. Las hermanas le explican que son imposible, son demasiado fuertes.</w:t>
+        <w:t>Masaki</w:t>
+      </w:r>
+      <w:r>
+        <w:rPr>
+          <w:rFonts w:ascii="Arial" w:hAnsi="Arial" w:cs="Arial"/>
+          <w:b/>
+          <w:bCs/>
+          <w:sz w:val="24"/>
+          <w:szCs w:val="24"/>
+          <w:lang w:val="es-ES"/>
+        </w:rPr>
+        <w:t xml:space="preserve"> vs Oziel</w:t>
+      </w:r>
+      <w:r>
+        <w:rPr>
+          <w:rFonts w:ascii="Arial" w:hAnsi="Arial" w:cs="Arial"/>
+          <w:b/>
+          <w:bCs/>
+          <w:sz w:val="24"/>
+          <w:szCs w:val="24"/>
+          <w:lang w:val="es-ES"/>
+        </w:rPr>
+        <w:t>. Es imposible salir de la oscuridad. El pasado siempre estará dia a dia en ti, lo que significa que esta presente en cualquier cosa que hagas. Las gemelas tienen un pasado demasiado oscuro y nosotros somos quienes vienen a cobrar las vidas que quitaron.</w:t>
+      </w:r>
+      <w:r>
+        <w:rPr>
+          <w:rFonts w:ascii="Arial" w:hAnsi="Arial" w:cs="Arial"/>
+          <w:b/>
+          <w:bCs/>
+          <w:sz w:val="24"/>
+          <w:szCs w:val="24"/>
+          <w:lang w:val="es-ES"/>
+        </w:rPr>
+        <w:t xml:space="preserve"> Peleas entre medio.</w:t>
       </w:r>
       <w:r>
         <w:rPr>
@@ -20543,7 +22044,7 @@
           <w:szCs w:val="24"/>
           <w:lang w:val="es-ES"/>
         </w:rPr>
-        <w:t>Naomi y Tosaka confían en que logren detenerlos. Tosaka se pregunta si mas Prototypes llegaran a la ciudad por culpa de las gemelas. Da la opción de entregar a las gemelas por la seguridad de Naomi y la ciudad.</w:t>
+        <w:t>Las gemelas pelean contra Maika. La fuerza entre las gemelas y ella esa abrumadora, no pueden hacerle nada de daño. Pero intentan hacer lo mejor que pueden. Maika un poco confundida viendo que pelean con sus vidas para vivir tranquilas aquí, que fue lo que las cambio. Por que antes estaban tan centradas en cambiar el mundo y ahora están queriendo vivir en paz.</w:t>
       </w:r>
       <w:r>
         <w:rPr>
@@ -20578,42 +22079,32 @@
           <w:szCs w:val="24"/>
           <w:lang w:val="es-ES"/>
         </w:rPr>
-        <w:t>Las gemelas explican como ellos son los prototypes principales de Unlock. Están en segundo puesto de sus 3 equipos de Prototypes mas fuertes. Uno controla la tierra y la otra el Argo del aire.</w:t>
-      </w:r>
-      <w:r>
-        <w:rPr>
-          <w:rFonts w:ascii="Arial" w:hAnsi="Arial" w:cs="Arial"/>
-          <w:b/>
-          <w:bCs/>
-          <w:sz w:val="24"/>
-          <w:szCs w:val="24"/>
-          <w:lang w:val="es-ES"/>
-        </w:rPr>
-        <w:t xml:space="preserve"> P4</w:t>
-      </w:r>
-    </w:p>
-    <w:p>
-      <w:pPr>
-        <w:spacing w:line="360" w:lineRule="auto"/>
-        <w:rPr>
-          <w:rFonts w:ascii="Arial" w:hAnsi="Arial" w:cs="Arial"/>
-          <w:b/>
-          <w:bCs/>
-          <w:sz w:val="24"/>
-          <w:szCs w:val="24"/>
-          <w:lang w:val="es-ES"/>
-        </w:rPr>
-      </w:pPr>
-      <w:r>
-        <w:rPr>
-          <w:rFonts w:ascii="Arial" w:hAnsi="Arial" w:cs="Arial"/>
-          <w:b/>
-          <w:bCs/>
-          <w:sz w:val="24"/>
-          <w:szCs w:val="24"/>
-          <w:lang w:val="es-ES"/>
-        </w:rPr>
-        <w:t>Las hermanas llegan con Naomi y Tosaka para planear en enfrentarlos. Tosaka no se aleja mucho de Naomi, se queda a protegerla por si tienen un segundo plan. (pero en relidad esta buscando al traidor de Unificacion Central) además Oziel fue muy bien entrenado.</w:t>
+        <w:lastRenderedPageBreak/>
+        <w:t>Los que están en el edificio se quedan sin tiempo y espacio. P4</w:t>
+      </w:r>
+    </w:p>
+    <w:p>
+      <w:pPr>
+        <w:spacing w:line="360" w:lineRule="auto"/>
+        <w:rPr>
+          <w:rFonts w:ascii="Arial" w:hAnsi="Arial" w:cs="Arial"/>
+          <w:b/>
+          <w:bCs/>
+          <w:sz w:val="24"/>
+          <w:szCs w:val="24"/>
+          <w:lang w:val="es-ES"/>
+        </w:rPr>
+      </w:pPr>
+      <w:r>
+        <w:rPr>
+          <w:rFonts w:ascii="Arial" w:hAnsi="Arial" w:cs="Arial"/>
+          <w:b/>
+          <w:bCs/>
+          <w:sz w:val="24"/>
+          <w:szCs w:val="24"/>
+          <w:lang w:val="es-ES"/>
+        </w:rPr>
+        <w:t>Oziel vs Masaki. El pasado solo te persigue si dejas que lo haga. Los problemas solo se agrandan y son mas pesados conforme uno piense demasiado en ellos. Si sostienes una roca pequeña de unos 500g no pesa, pero conforme la sostengas por ams tiempo mas pesado se hará, por que el peso no es nada si el tiempo que se le invierte en sostenerla es demasiado. Se tiene que dejar ir el pasado si quieren vivir en paz.</w:t>
       </w:r>
       <w:r>
         <w:rPr>
@@ -20648,53 +22139,7 @@
           <w:szCs w:val="24"/>
           <w:lang w:val="es-ES"/>
         </w:rPr>
-        <w:t>Los 9 de la familia explican como se indagaran en ella para saber todos sus secretos. Cuando lleguen a Tokio idearan un plan rápido. Solo saben que tienen que encontrar información sobre ella.</w:t>
-      </w:r>
-      <w:r>
-        <w:rPr>
-          <w:rFonts w:ascii="Arial" w:hAnsi="Arial" w:cs="Arial"/>
-          <w:b/>
-          <w:bCs/>
-          <w:sz w:val="24"/>
-          <w:szCs w:val="24"/>
-          <w:lang w:val="es-ES"/>
-        </w:rPr>
-        <w:t xml:space="preserve"> Entre líneas </w:t>
-      </w:r>
-      <w:r>
-        <w:rPr>
-          <w:rFonts w:ascii="Arial" w:hAnsi="Arial" w:cs="Arial"/>
-          <w:b/>
-          <w:bCs/>
-          <w:sz w:val="24"/>
-          <w:szCs w:val="24"/>
-          <w:lang w:val="es-ES"/>
-        </w:rPr>
-        <w:t>3</w:t>
-      </w:r>
-    </w:p>
-    <w:p>
-      <w:pPr>
-        <w:spacing w:line="360" w:lineRule="auto"/>
-        <w:rPr>
-          <w:rFonts w:ascii="Arial" w:hAnsi="Arial" w:cs="Arial"/>
-          <w:b/>
-          <w:bCs/>
-          <w:sz w:val="24"/>
-          <w:szCs w:val="24"/>
-          <w:lang w:val="es-ES"/>
-        </w:rPr>
-      </w:pPr>
-      <w:r>
-        <w:rPr>
-          <w:rFonts w:ascii="Arial" w:hAnsi="Arial" w:cs="Arial"/>
-          <w:b/>
-          <w:bCs/>
-          <w:sz w:val="24"/>
-          <w:szCs w:val="24"/>
-          <w:lang w:val="es-ES"/>
-        </w:rPr>
-        <w:t>Los reeenes empiezan a bajar piso por piso por miedo a ser aplastados. Las puertas se cierran un poco lentas para que sepan que se hacerca la hora y le de tiempo a bajar.</w:t>
+        <w:t>Maika un poco molesta por que cambiaron de opinión. Les dice que por que cambiaron tanto al llegar a esta ciudad de mentirosos asquerosos. Ella siendo de Japon decidio escapar por lo asqueroso que se volvió Unificacion Central. Ella trabajo aquí y vio la violencia y la oscuridad de Unificacion Central.</w:t>
       </w:r>
       <w:r>
         <w:rPr>
@@ -20729,32 +22174,56 @@
           <w:szCs w:val="24"/>
           <w:lang w:val="es-ES"/>
         </w:rPr>
-        <w:t>Los novios o amigos hablan sobre que aran si Tosaka sixto y esas dos hermanas deciden pelear juntas para detenernos. El dice que el puede contra Tosaka, si ella se encarga de las gemelas esto se puede ganar, además están en contra reloj por los reenes. P7</w:t>
-      </w:r>
-    </w:p>
-    <w:p>
-      <w:pPr>
-        <w:spacing w:line="360" w:lineRule="auto"/>
-        <w:rPr>
-          <w:rFonts w:ascii="Arial" w:hAnsi="Arial" w:cs="Arial"/>
-          <w:b/>
-          <w:bCs/>
-          <w:sz w:val="24"/>
-          <w:szCs w:val="24"/>
-          <w:lang w:val="es-ES"/>
-        </w:rPr>
-      </w:pPr>
-      <w:r>
-        <w:rPr>
-          <w:rFonts w:ascii="Arial" w:hAnsi="Arial" w:cs="Arial"/>
-          <w:b/>
-          <w:bCs/>
-          <w:sz w:val="24"/>
-          <w:szCs w:val="24"/>
-          <w:lang w:val="es-ES"/>
-        </w:rPr>
-        <w:t xml:space="preserve">Oziel habla con las hermanas de que no las va a dejar que se sacrifiquen. Lo dice por que ellas empiezan a darse cuenta que es mas fácil entregarse para </w:t>
-      </w:r>
+        <w:t xml:space="preserve">Oziel Vs Masaki. El dice que el pasado se marca con las decisiones que se toman y que no hay vuelta atrás para elegir otro camino. Si elejistes caminar por la oscuridad no se puede cambiar y de un dia para el otro caminar por donde todos desean caminar, por la luz. Oziel dice que si, que el pasado solo son malas decisiones si uno cree que lo son. Puede que en el pasado hayas tenido otros ideales, pero eran tuyos y de nadie mas, y que se pueden cambiar de camino y seguir con los mismos ideales. NNNNooo </w:t>
+      </w:r>
+      <w:r>
+        <w:rPr>
+          <w:rFonts w:ascii="Arial" w:hAnsi="Arial" w:cs="Arial"/>
+          <w:b/>
+          <w:bCs/>
+          <w:sz w:val="24"/>
+          <w:szCs w:val="24"/>
+          <w:lang w:val="es-ES"/>
+        </w:rPr>
+        <w:t>el no quiria estos ideales, los aceptor por el amor hacia una persona que estaba inmersa en este mundo. P7</w:t>
+      </w:r>
+    </w:p>
+    <w:p>
+      <w:pPr>
+        <w:spacing w:line="360" w:lineRule="auto"/>
+        <w:rPr>
+          <w:rFonts w:ascii="Arial" w:hAnsi="Arial" w:cs="Arial"/>
+          <w:b/>
+          <w:bCs/>
+          <w:sz w:val="24"/>
+          <w:szCs w:val="24"/>
+          <w:lang w:val="es-ES"/>
+        </w:rPr>
+      </w:pPr>
+      <w:r>
+        <w:rPr>
+          <w:rFonts w:ascii="Arial" w:hAnsi="Arial" w:cs="Arial"/>
+          <w:b/>
+          <w:bCs/>
+          <w:sz w:val="24"/>
+          <w:szCs w:val="24"/>
+          <w:lang w:val="es-ES"/>
+        </w:rPr>
+        <w:t>Las gemelas le explican que también están un poco atónitas y que no pueden creer que sus vidas hayan cambiado tanto. Ella aun recuerda todos los oscuros trabajos que hicieron y de cualquier forma ahora están viviendo en paz. Es algo que choca a la vista, pero se le acostumbra. Ella tampoco entienden como es que decidieron aceptar este camino, pero es mejor que el otro, y mas si hay alguien que lucha por protegerlas. P8</w:t>
+      </w:r>
+    </w:p>
+    <w:p>
+      <w:pPr>
+        <w:spacing w:line="360" w:lineRule="auto"/>
+        <w:rPr>
+          <w:rFonts w:ascii="Arial" w:hAnsi="Arial" w:cs="Arial"/>
+          <w:b/>
+          <w:bCs/>
+          <w:sz w:val="24"/>
+          <w:szCs w:val="24"/>
+          <w:lang w:val="es-ES"/>
+        </w:rPr>
+      </w:pPr>
       <w:r>
         <w:rPr>
           <w:rFonts w:ascii="Arial" w:hAnsi="Arial" w:cs="Arial"/>
@@ -20765,118 +22234,131 @@
           <w:lang w:val="es-ES"/>
         </w:rPr>
         <w:lastRenderedPageBreak/>
-        <w:t>evitar una catástrofe y evitar pelear. Es el bien para ambos, pero Oziel se niega. P8</w:t>
-      </w:r>
-    </w:p>
-    <w:p>
-      <w:pPr>
-        <w:spacing w:line="360" w:lineRule="auto"/>
-        <w:rPr>
-          <w:rFonts w:ascii="Arial" w:hAnsi="Arial" w:cs="Arial"/>
-          <w:b/>
-          <w:bCs/>
-          <w:sz w:val="24"/>
-          <w:szCs w:val="24"/>
-          <w:lang w:val="es-ES"/>
-        </w:rPr>
-      </w:pPr>
-      <w:r>
-        <w:rPr>
-          <w:rFonts w:ascii="Arial" w:hAnsi="Arial" w:cs="Arial"/>
-          <w:b/>
-          <w:bCs/>
-          <w:sz w:val="24"/>
-          <w:szCs w:val="24"/>
-          <w:lang w:val="es-ES"/>
-        </w:rPr>
-        <w:t>Oziel y el de la tierra se encuentran. Las hermanas y la del argo se ven frente a frente. La negociación se cancela. Ellas viven felices y ellos no tienen el derecho a llevárselas. El de tierra le explica que esas ratas de hermanas son monstruos, asesinas de sangre fría, solo las quieren de vuelta y a cambio le entrega la paz con Unlock. P9</w:t>
-      </w:r>
-    </w:p>
-    <w:p>
-      <w:pPr>
-        <w:spacing w:line="360" w:lineRule="auto"/>
-        <w:rPr>
-          <w:rFonts w:ascii="Arial" w:hAnsi="Arial" w:cs="Arial"/>
-          <w:b/>
-          <w:bCs/>
-          <w:sz w:val="24"/>
-          <w:szCs w:val="24"/>
-          <w:lang w:val="es-ES"/>
-        </w:rPr>
-      </w:pPr>
-    </w:p>
-    <w:p>
-      <w:pPr>
-        <w:spacing w:line="360" w:lineRule="auto"/>
-        <w:rPr>
-          <w:rFonts w:ascii="Arial" w:hAnsi="Arial" w:cs="Arial"/>
-          <w:b/>
-          <w:bCs/>
-          <w:sz w:val="24"/>
-          <w:szCs w:val="24"/>
-          <w:lang w:val="es-ES"/>
-        </w:rPr>
-      </w:pPr>
-    </w:p>
-    <w:p>
-      <w:pPr>
-        <w:spacing w:line="360" w:lineRule="auto"/>
-        <w:rPr>
-          <w:rFonts w:ascii="Arial" w:hAnsi="Arial" w:cs="Arial"/>
-          <w:b/>
-          <w:bCs/>
-          <w:sz w:val="24"/>
-          <w:szCs w:val="24"/>
-          <w:lang w:val="es-ES"/>
-        </w:rPr>
-      </w:pPr>
-    </w:p>
-    <w:p>
-      <w:pPr>
-        <w:spacing w:line="360" w:lineRule="auto"/>
-        <w:rPr>
-          <w:rFonts w:ascii="Arial" w:hAnsi="Arial" w:cs="Arial"/>
-          <w:b/>
-          <w:bCs/>
-          <w:sz w:val="24"/>
-          <w:szCs w:val="24"/>
-          <w:lang w:val="es-ES"/>
-        </w:rPr>
-      </w:pPr>
-      <w:r>
-        <w:rPr>
-          <w:rFonts w:ascii="Arial" w:hAnsi="Arial" w:cs="Arial"/>
-          <w:b/>
-          <w:bCs/>
-          <w:sz w:val="24"/>
-          <w:szCs w:val="24"/>
-          <w:lang w:val="es-ES"/>
-        </w:rPr>
-        <w:t>Capítulo 3: Una buena estrategia comienza con tener el objetivo correcto. _Movimientos de novatos.</w:t>
-      </w:r>
-    </w:p>
-    <w:p>
-      <w:pPr>
-        <w:spacing w:line="360" w:lineRule="auto"/>
-        <w:rPr>
-          <w:rFonts w:ascii="Arial" w:hAnsi="Arial" w:cs="Arial"/>
-          <w:b/>
-          <w:bCs/>
-          <w:sz w:val="24"/>
-          <w:szCs w:val="24"/>
-          <w:lang w:val="es-ES"/>
-        </w:rPr>
-      </w:pPr>
-      <w:r>
-        <w:rPr>
-          <w:rFonts w:ascii="Arial" w:hAnsi="Arial" w:cs="Arial"/>
-          <w:b/>
-          <w:bCs/>
-          <w:sz w:val="24"/>
-          <w:szCs w:val="24"/>
-          <w:lang w:val="es-ES"/>
-        </w:rPr>
-        <w:t>Monstruos o no, su pasado no determinara su futuro. Siempre hay tiempo para cambiar. Y el las acepta tal y como son ahora, felices viviendo su paz en Unificacion Central. Masaki enojado diciendo que no se puede escapar de su pasado.</w:t>
+        <w:t>Entonces, tus ideales no están del todo mal. Tu vives por proteger a la persona que amas, lo que falla en tus ideales es obedecer otras ordenes que no quieres. Si solo fue apra protegerla y el mundo al que te adentrastes es oscuro, lucha por salir. Tienes la fuerza necesaria para luchar y que ella no tengan que hacerlo. Pero decide tu mismo a romper esas cadenas que te atan con los que te ordenan, tu no eres un perro de ellos, eres libre por que nadie tiene el dominio sobre otra persona. El que no tiene libertad no tiene alma, y tu si tienes alma y la libertad esta en tus manos. P9</w:t>
+      </w:r>
+    </w:p>
+    <w:p>
+      <w:pPr>
+        <w:spacing w:line="360" w:lineRule="auto"/>
+        <w:rPr>
+          <w:rFonts w:ascii="Arial" w:hAnsi="Arial" w:cs="Arial"/>
+          <w:b/>
+          <w:bCs/>
+          <w:sz w:val="24"/>
+          <w:szCs w:val="24"/>
+          <w:lang w:val="es-ES"/>
+        </w:rPr>
+      </w:pPr>
+      <w:r>
+        <w:rPr>
+          <w:rFonts w:ascii="Arial" w:hAnsi="Arial" w:cs="Arial"/>
+          <w:b/>
+          <w:bCs/>
+          <w:sz w:val="24"/>
+          <w:szCs w:val="24"/>
+          <w:lang w:val="es-ES"/>
+        </w:rPr>
+        <w:t>Tosaka buscando a mas traidores mientras observa en su celular la pelea de Oziel y los nuevos invasores. Entre líneas 4</w:t>
+      </w:r>
+    </w:p>
+    <w:p>
+      <w:pPr>
+        <w:spacing w:line="360" w:lineRule="auto"/>
+        <w:rPr>
+          <w:rFonts w:ascii="Arial" w:hAnsi="Arial" w:cs="Arial"/>
+          <w:b/>
+          <w:bCs/>
+          <w:sz w:val="24"/>
+          <w:szCs w:val="24"/>
+          <w:lang w:val="es-ES"/>
+        </w:rPr>
+      </w:pPr>
+    </w:p>
+    <w:p>
+      <w:pPr>
+        <w:spacing w:line="360" w:lineRule="auto"/>
+        <w:rPr>
+          <w:rFonts w:ascii="Arial" w:hAnsi="Arial" w:cs="Arial"/>
+          <w:b/>
+          <w:bCs/>
+          <w:sz w:val="24"/>
+          <w:szCs w:val="24"/>
+          <w:lang w:val="es-ES"/>
+        </w:rPr>
+      </w:pPr>
+    </w:p>
+    <w:p>
+      <w:pPr>
+        <w:spacing w:line="360" w:lineRule="auto"/>
+        <w:rPr>
+          <w:rFonts w:ascii="Arial" w:hAnsi="Arial" w:cs="Arial"/>
+          <w:b/>
+          <w:bCs/>
+          <w:sz w:val="24"/>
+          <w:szCs w:val="24"/>
+          <w:lang w:val="es-ES"/>
+        </w:rPr>
+      </w:pPr>
+    </w:p>
+    <w:p>
+      <w:pPr>
+        <w:spacing w:line="360" w:lineRule="auto"/>
+        <w:rPr>
+          <w:rFonts w:ascii="Arial" w:hAnsi="Arial" w:cs="Arial"/>
+          <w:b/>
+          <w:bCs/>
+          <w:sz w:val="24"/>
+          <w:szCs w:val="24"/>
+          <w:lang w:val="es-ES"/>
+        </w:rPr>
+      </w:pPr>
+      <w:r>
+        <w:rPr>
+          <w:rFonts w:ascii="Arial" w:hAnsi="Arial" w:cs="Arial"/>
+          <w:b/>
+          <w:bCs/>
+          <w:sz w:val="24"/>
+          <w:szCs w:val="24"/>
+          <w:lang w:val="es-ES"/>
+        </w:rPr>
+        <w:t>Capítulo 4: Las reseñas de una buena obra a tener en cuenta. _ El día en el que se decide decir la verdad.</w:t>
+      </w:r>
+    </w:p>
+    <w:p>
+      <w:pPr>
+        <w:spacing w:line="360" w:lineRule="auto"/>
+        <w:rPr>
+          <w:rFonts w:ascii="Arial" w:hAnsi="Arial" w:cs="Arial"/>
+          <w:b/>
+          <w:bCs/>
+          <w:sz w:val="24"/>
+          <w:szCs w:val="24"/>
+          <w:lang w:val="es-ES"/>
+        </w:rPr>
+      </w:pPr>
+    </w:p>
+    <w:p>
+      <w:pPr>
+        <w:spacing w:line="360" w:lineRule="auto"/>
+        <w:rPr>
+          <w:rFonts w:ascii="Arial" w:hAnsi="Arial" w:cs="Arial"/>
+          <w:b/>
+          <w:bCs/>
+          <w:sz w:val="24"/>
+          <w:szCs w:val="24"/>
+          <w:lang w:val="es-ES"/>
+        </w:rPr>
+      </w:pPr>
+      <w:r>
+        <w:rPr>
+          <w:rFonts w:ascii="Arial" w:hAnsi="Arial" w:cs="Arial"/>
+          <w:b/>
+          <w:bCs/>
+          <w:sz w:val="24"/>
+          <w:szCs w:val="24"/>
+          <w:lang w:val="es-ES"/>
+        </w:rPr>
+        <w:t>Masaki le tira un edificio en donde están los reenes hacia Oziel. Oziel rompesus limites para soportar tal peso con el magnetismo de todo el edificio y unirlos con todos los edificios que pueda junto a este.</w:t>
       </w:r>
       <w:r>
         <w:rPr>
@@ -20911,40 +22393,7 @@
           <w:szCs w:val="24"/>
           <w:lang w:val="es-ES"/>
         </w:rPr>
-        <w:t>Masaki</w:t>
-      </w:r>
-      <w:r>
-        <w:rPr>
-          <w:rFonts w:ascii="Arial" w:hAnsi="Arial" w:cs="Arial"/>
-          <w:b/>
-          <w:bCs/>
-          <w:sz w:val="24"/>
-          <w:szCs w:val="24"/>
-          <w:lang w:val="es-ES"/>
-        </w:rPr>
-        <w:t xml:space="preserve"> vs Oziel</w:t>
-      </w:r>
-      <w:r>
-        <w:rPr>
-          <w:rFonts w:ascii="Arial" w:hAnsi="Arial" w:cs="Arial"/>
-          <w:b/>
-          <w:bCs/>
-          <w:sz w:val="24"/>
-          <w:szCs w:val="24"/>
-          <w:lang w:val="es-ES"/>
-        </w:rPr>
-        <w:t>. Es imposible salir de la oscuridad. El pasado siempre estará dia a dia en ti, lo que significa que esta presente en cualquier cosa que hagas. Las gemelas tienen un pasado demasiado oscuro y nosotros somos quienes vienen a cobrar las vidas que quitaron.</w:t>
-      </w:r>
-      <w:r>
-        <w:rPr>
-          <w:rFonts w:ascii="Arial" w:hAnsi="Arial" w:cs="Arial"/>
-          <w:b/>
-          <w:bCs/>
-          <w:sz w:val="24"/>
-          <w:szCs w:val="24"/>
-          <w:lang w:val="es-ES"/>
-        </w:rPr>
-        <w:t xml:space="preserve"> Peleas entre medio.</w:t>
+        <w:t>Maika peleando con las gemelas y empieza a darse cuenta de lo que dicen. Que se puede vivir en paz ignorando el pasado si hay alguien que luche por la libertad.</w:t>
       </w:r>
       <w:r>
         <w:rPr>
@@ -20979,7 +22428,7 @@
           <w:szCs w:val="24"/>
           <w:lang w:val="es-ES"/>
         </w:rPr>
-        <w:t>Las gemelas pelean contra Maika. La fuerza entre las gemelas y ella esa abrumadora, no pueden hacerle nada de daño. Pero intentan hacer lo mejor que pueden. Maika un poco confundida viendo que pelean con sus vidas para vivir tranquilas aquí, que fue lo que las cambio. Por que antes estaban tan centradas en cambiar el mundo y ahora están queriendo vivir en paz.</w:t>
+        <w:t>Oziel pide a Las gemelas que saquen a los reenes. Maika intenta detenerlas pero pero una se queda mientras la otra va a sacar a los reenes. La gemela utiliza su poder ful máximo hasta quedar inconsiente si puede solo para detenerla.</w:t>
       </w:r>
       <w:r>
         <w:rPr>
@@ -21014,67 +22463,65 @@
           <w:szCs w:val="24"/>
           <w:lang w:val="es-ES"/>
         </w:rPr>
-        <w:t>Los que están en el edificio se quedan sin tiempo y espacio. P4</w:t>
-      </w:r>
-    </w:p>
-    <w:p>
-      <w:pPr>
-        <w:spacing w:line="360" w:lineRule="auto"/>
-        <w:rPr>
-          <w:rFonts w:ascii="Arial" w:hAnsi="Arial" w:cs="Arial"/>
-          <w:b/>
-          <w:bCs/>
-          <w:sz w:val="24"/>
-          <w:szCs w:val="24"/>
-          <w:lang w:val="es-ES"/>
-        </w:rPr>
-      </w:pPr>
-      <w:r>
-        <w:rPr>
-          <w:rFonts w:ascii="Arial" w:hAnsi="Arial" w:cs="Arial"/>
-          <w:b/>
-          <w:bCs/>
-          <w:sz w:val="24"/>
-          <w:szCs w:val="24"/>
-          <w:lang w:val="es-ES"/>
-        </w:rPr>
         <w:lastRenderedPageBreak/>
-        <w:t>Oziel vs Masaki. El pasado solo te persigue si dejas que lo haga. Los problemas solo se agrandan y son mas pesados conforme uno piense demasiado en ellos. Si sostienes una roca pequeña de unos 500g no pesa, pero conforme la sostengas por ams tiempo mas pesado se hará, por que el peso no es nada si el tiempo que se le invierte en sostenerla es demasiado. Se tiene que dejar ir el pasado si quieren vivir en paz.</w:t>
-      </w:r>
-      <w:r>
-        <w:rPr>
-          <w:rFonts w:ascii="Arial" w:hAnsi="Arial" w:cs="Arial"/>
-          <w:b/>
-          <w:bCs/>
-          <w:sz w:val="24"/>
-          <w:szCs w:val="24"/>
-          <w:lang w:val="es-ES"/>
-        </w:rPr>
-        <w:t xml:space="preserve"> P5</w:t>
-      </w:r>
-    </w:p>
-    <w:p>
-      <w:pPr>
-        <w:spacing w:line="360" w:lineRule="auto"/>
-        <w:rPr>
-          <w:rFonts w:ascii="Arial" w:hAnsi="Arial" w:cs="Arial"/>
-          <w:b/>
-          <w:bCs/>
-          <w:sz w:val="24"/>
-          <w:szCs w:val="24"/>
-          <w:lang w:val="es-ES"/>
-        </w:rPr>
-      </w:pPr>
-      <w:r>
-        <w:rPr>
-          <w:rFonts w:ascii="Arial" w:hAnsi="Arial" w:cs="Arial"/>
-          <w:b/>
-          <w:bCs/>
-          <w:sz w:val="24"/>
-          <w:szCs w:val="24"/>
-          <w:lang w:val="es-ES"/>
-        </w:rPr>
-        <w:t>Maika un poco molesta por que cambiaron de opinión. Les dice que por que cambiaron tanto al llegar a esta ciudad de mentirosos asquerosos. Ella siendo de Japon decidio escapar por lo asqueroso que se volvió Unificacion Central. Ella trabajo aquí y vio la violencia y la oscuridad de Unificacion Central.</w:t>
+        <w:t xml:space="preserve">Oziel le pide que se detenga. Si esto prosigue no habrá marcha atrás. Puede ayudarlos pero no podrá si el no intenta extender su mano para aceptar ayuda. </w:t>
+      </w:r>
+      <w:r>
+        <w:rPr>
+          <w:rFonts w:ascii="Arial" w:hAnsi="Arial" w:cs="Arial"/>
+          <w:b/>
+          <w:bCs/>
+          <w:sz w:val="24"/>
+          <w:szCs w:val="24"/>
+          <w:lang w:val="es-ES"/>
+        </w:rPr>
+        <w:t>P4</w:t>
+      </w:r>
+    </w:p>
+    <w:p>
+      <w:pPr>
+        <w:spacing w:line="360" w:lineRule="auto"/>
+        <w:rPr>
+          <w:rFonts w:ascii="Arial" w:hAnsi="Arial" w:cs="Arial"/>
+          <w:b/>
+          <w:bCs/>
+          <w:sz w:val="24"/>
+          <w:szCs w:val="24"/>
+          <w:lang w:val="es-ES"/>
+        </w:rPr>
+      </w:pPr>
+      <w:r>
+        <w:rPr>
+          <w:rFonts w:ascii="Arial" w:hAnsi="Arial" w:cs="Arial"/>
+          <w:b/>
+          <w:bCs/>
+          <w:sz w:val="24"/>
+          <w:szCs w:val="24"/>
+          <w:lang w:val="es-ES"/>
+        </w:rPr>
+        <w:t>Oziel ve que la otra gemela entra al edificio y como Maika intenta ayudarlo a detener el edificio. Maika grita de tristeza. No dejara que por su culpa Masaki no tenga una vida tranquila en esta ciudad llena de paz. Ella puede que este atada en la mismísima oscuridad, ser la primera hija de la oscuridad máxima, pero lucha por el amor que le tiene a Masaki y quiere que el viva feliz aqui.</w:t>
+      </w:r>
+      <w:r>
+        <w:rPr>
+          <w:rFonts w:ascii="Arial" w:hAnsi="Arial" w:cs="Arial"/>
+          <w:b/>
+          <w:bCs/>
+          <w:sz w:val="24"/>
+          <w:szCs w:val="24"/>
+          <w:lang w:val="es-ES"/>
+        </w:rPr>
+        <w:t>P5</w:t>
+      </w:r>
+      <w:r>
+        <w:rPr>
+          <w:rFonts w:ascii="Arial" w:hAnsi="Arial" w:cs="Arial"/>
+          <w:b/>
+          <w:bCs/>
+          <w:sz w:val="24"/>
+          <w:szCs w:val="24"/>
+          <w:lang w:val="es-ES"/>
+        </w:rPr>
+        <w:t xml:space="preserve"> Lo ayuda, pero a cambio quiere que Masaki viva aquí con las gemelas felices, la felicidad que ella le negó en el pasado.</w:t>
       </w:r>
       <w:r>
         <w:rPr>
@@ -21109,67 +22556,132 @@
           <w:szCs w:val="24"/>
           <w:lang w:val="es-ES"/>
         </w:rPr>
-        <w:t xml:space="preserve">Oziel Vs Masaki. El dice que el pasado se marca con las decisiones que se toman y que no hay vuelta atrás para elegir otro camino. Si elejistes caminar por la oscuridad no se puede cambiar y de un dia para el otro caminar por donde todos desean caminar, por la luz. Oziel dice que si, que el pasado solo son malas decisiones si uno cree que lo son. Puede que en el pasado hayas tenido otros ideales, pero eran tuyos y de nadie mas, y que se pueden cambiar de camino y seguir con los mismos ideales. NNNNooo </w:t>
-      </w:r>
-      <w:r>
-        <w:rPr>
-          <w:rFonts w:ascii="Arial" w:hAnsi="Arial" w:cs="Arial"/>
-          <w:b/>
-          <w:bCs/>
-          <w:sz w:val="24"/>
-          <w:szCs w:val="24"/>
-          <w:lang w:val="es-ES"/>
-        </w:rPr>
-        <w:t>el no quiria estos ideales, los aceptor por el amor hacia una persona que estaba inmersa en este mundo. P7</w:t>
-      </w:r>
-    </w:p>
-    <w:p>
-      <w:pPr>
-        <w:spacing w:line="360" w:lineRule="auto"/>
-        <w:rPr>
-          <w:rFonts w:ascii="Arial" w:hAnsi="Arial" w:cs="Arial"/>
-          <w:b/>
-          <w:bCs/>
-          <w:sz w:val="24"/>
-          <w:szCs w:val="24"/>
-          <w:lang w:val="es-ES"/>
-        </w:rPr>
-      </w:pPr>
-      <w:r>
-        <w:rPr>
-          <w:rFonts w:ascii="Arial" w:hAnsi="Arial" w:cs="Arial"/>
-          <w:b/>
-          <w:bCs/>
-          <w:sz w:val="24"/>
-          <w:szCs w:val="24"/>
-          <w:lang w:val="es-ES"/>
-        </w:rPr>
-        <w:t>Las gemelas le explican que también están un poco atónitas y que no pueden creer que sus vidas hayan cambiado tanto. Ella aun recuerda todos los oscuros trabajos que hicieron y de cualquier forma ahora están viviendo en paz. Es algo que choca a la vista, pero se le acostumbra. Ella tampoco entienden como es que decidieron aceptar este camino, pero es mejor que el otro, y mas si hay alguien que lucha por protegerlas. P8</w:t>
-      </w:r>
-    </w:p>
-    <w:p>
-      <w:pPr>
-        <w:spacing w:line="360" w:lineRule="auto"/>
-        <w:rPr>
-          <w:rFonts w:ascii="Arial" w:hAnsi="Arial" w:cs="Arial"/>
-          <w:b/>
-          <w:bCs/>
-          <w:sz w:val="24"/>
-          <w:szCs w:val="24"/>
-          <w:lang w:val="es-ES"/>
-        </w:rPr>
-      </w:pPr>
-      <w:r>
-        <w:rPr>
-          <w:rFonts w:ascii="Arial" w:hAnsi="Arial" w:cs="Arial"/>
-          <w:b/>
-          <w:bCs/>
-          <w:sz w:val="24"/>
-          <w:szCs w:val="24"/>
-          <w:lang w:val="es-ES"/>
-        </w:rPr>
-        <w:t xml:space="preserve">Entonces, tus ideales no están del todo mal. Tu vives por proteger a la persona que amas, lo que falla en tus ideales es obedecer otras ordenes que no quieres. Si solo fue apra protegerla y el mundo al que te adentrastes es </w:t>
-      </w:r>
+        <w:t>Masaki mal herido habla con Maika luego de detener el edificio y de evacuar a los reenes. Le dice que se arrepiente del pasado al ayudarla. Pero su amor que tiene hacia ella lo hizo superar cualquier desgracia. Oziel empieza a combulcionar por el dolor. Las gemelas con Maika ayudan a Oziel y lo llevan hacia el distrito 6 a que lo atiendan, Masaki no les acompaña y se escapa hacia los distritos bajos para esconderse por lo avergonzado que esta. P7</w:t>
+      </w:r>
+    </w:p>
+    <w:p>
+      <w:pPr>
+        <w:spacing w:line="360" w:lineRule="auto"/>
+        <w:rPr>
+          <w:rFonts w:ascii="Arial" w:hAnsi="Arial" w:cs="Arial"/>
+          <w:b/>
+          <w:bCs/>
+          <w:sz w:val="24"/>
+          <w:szCs w:val="24"/>
+          <w:lang w:val="es-ES"/>
+        </w:rPr>
+      </w:pPr>
+      <w:r>
+        <w:rPr>
+          <w:rFonts w:ascii="Arial" w:hAnsi="Arial" w:cs="Arial"/>
+          <w:b/>
+          <w:bCs/>
+          <w:sz w:val="24"/>
+          <w:szCs w:val="24"/>
+          <w:lang w:val="es-ES"/>
+        </w:rPr>
+        <w:t>Oziel al llegar adolorido y todo solo pide que le perdonden la vida a Maika y a Masaki cuando lo encuentren. P8</w:t>
+      </w:r>
+    </w:p>
+    <w:p>
+      <w:pPr>
+        <w:spacing w:line="360" w:lineRule="auto"/>
+        <w:rPr>
+          <w:rFonts w:ascii="Arial" w:hAnsi="Arial" w:cs="Arial"/>
+          <w:b/>
+          <w:bCs/>
+          <w:sz w:val="24"/>
+          <w:szCs w:val="24"/>
+          <w:lang w:val="es-ES"/>
+        </w:rPr>
+      </w:pPr>
+      <w:r>
+        <w:rPr>
+          <w:rFonts w:ascii="Arial" w:hAnsi="Arial" w:cs="Arial"/>
+          <w:b/>
+          <w:bCs/>
+          <w:sz w:val="24"/>
+          <w:szCs w:val="24"/>
+          <w:lang w:val="es-ES"/>
+        </w:rPr>
+        <w:t>Tosaka encuentra al asqueroso puerco que traiciono a Tosaka Sixto. Y sabe que hacer para llevarlo ante la justicia, la justicia de Tosaka Sixto y no de Unificacion Central y de Naomi. Entre líneas final.</w:t>
+      </w:r>
+    </w:p>
+    <w:p>
+      <w:pPr>
+        <w:spacing w:line="360" w:lineRule="auto"/>
+        <w:rPr>
+          <w:rFonts w:ascii="Arial" w:hAnsi="Arial" w:cs="Arial"/>
+          <w:b/>
+          <w:bCs/>
+          <w:sz w:val="24"/>
+          <w:szCs w:val="24"/>
+          <w:lang w:val="es-ES"/>
+        </w:rPr>
+      </w:pPr>
+    </w:p>
+    <w:p>
+      <w:pPr>
+        <w:spacing w:line="360" w:lineRule="auto"/>
+        <w:rPr>
+          <w:rFonts w:ascii="Arial" w:hAnsi="Arial" w:cs="Arial"/>
+          <w:b/>
+          <w:bCs/>
+          <w:sz w:val="24"/>
+          <w:szCs w:val="24"/>
+          <w:lang w:val="es-ES"/>
+        </w:rPr>
+      </w:pPr>
+    </w:p>
+    <w:p>
+      <w:pPr>
+        <w:spacing w:line="360" w:lineRule="auto"/>
+        <w:rPr>
+          <w:rFonts w:ascii="Arial" w:hAnsi="Arial" w:cs="Arial"/>
+          <w:b/>
+          <w:bCs/>
+          <w:sz w:val="24"/>
+          <w:szCs w:val="24"/>
+          <w:lang w:val="es-ES"/>
+        </w:rPr>
+      </w:pPr>
+      <w:r>
+        <w:rPr>
+          <w:rFonts w:ascii="Arial" w:hAnsi="Arial" w:cs="Arial"/>
+          <w:b/>
+          <w:bCs/>
+          <w:sz w:val="24"/>
+          <w:szCs w:val="24"/>
+          <w:lang w:val="es-ES"/>
+        </w:rPr>
+        <w:t>Epilogo: Las estructuras más altas son las que más daño hacen al caer. _Ya no es como lo solía ser.</w:t>
+      </w:r>
+    </w:p>
+    <w:p>
+      <w:pPr>
+        <w:spacing w:line="360" w:lineRule="auto"/>
+        <w:rPr>
+          <w:rFonts w:ascii="Arial" w:hAnsi="Arial" w:cs="Arial"/>
+          <w:b/>
+          <w:bCs/>
+          <w:sz w:val="24"/>
+          <w:szCs w:val="24"/>
+          <w:lang w:val="es-ES"/>
+        </w:rPr>
+      </w:pPr>
+    </w:p>
+    <w:p>
+      <w:pPr>
+        <w:spacing w:line="360" w:lineRule="auto"/>
+        <w:rPr>
+          <w:rFonts w:ascii="Arial" w:hAnsi="Arial" w:cs="Arial"/>
+          <w:b/>
+          <w:bCs/>
+          <w:sz w:val="24"/>
+          <w:szCs w:val="24"/>
+          <w:lang w:val="es-ES"/>
+        </w:rPr>
+      </w:pPr>
       <w:r>
         <w:rPr>
           <w:rFonts w:ascii="Arial" w:hAnsi="Arial" w:cs="Arial"/>
@@ -21180,463 +22692,6 @@
           <w:lang w:val="es-ES"/>
         </w:rPr>
         <w:lastRenderedPageBreak/>
-        <w:t>oscuro, lucha por salir. Tienes la fuerza necesaria para luchar y que ella no tengan que hacerlo. Pero decide tu mismo a romper esas cadenas que te atan con los que te ordenan, tu no eres un perro de ellos, eres libre por que nadie tiene el dominio sobre otra persona. El que no tiene libertad no tiene alma, y tu si tienes alma y la libertad esta en tus manos. P9</w:t>
-      </w:r>
-    </w:p>
-    <w:p>
-      <w:pPr>
-        <w:spacing w:line="360" w:lineRule="auto"/>
-        <w:rPr>
-          <w:rFonts w:ascii="Arial" w:hAnsi="Arial" w:cs="Arial"/>
-          <w:b/>
-          <w:bCs/>
-          <w:sz w:val="24"/>
-          <w:szCs w:val="24"/>
-          <w:lang w:val="es-ES"/>
-        </w:rPr>
-      </w:pPr>
-      <w:r>
-        <w:rPr>
-          <w:rFonts w:ascii="Arial" w:hAnsi="Arial" w:cs="Arial"/>
-          <w:b/>
-          <w:bCs/>
-          <w:sz w:val="24"/>
-          <w:szCs w:val="24"/>
-          <w:lang w:val="es-ES"/>
-        </w:rPr>
-        <w:t>Tosaka buscando a mas traidores mientras observa en su celular la pelea de Oziel y los nuevos invasores. Entre líneas 4</w:t>
-      </w:r>
-    </w:p>
-    <w:p>
-      <w:pPr>
-        <w:spacing w:line="360" w:lineRule="auto"/>
-        <w:rPr>
-          <w:rFonts w:ascii="Arial" w:hAnsi="Arial" w:cs="Arial"/>
-          <w:b/>
-          <w:bCs/>
-          <w:sz w:val="24"/>
-          <w:szCs w:val="24"/>
-          <w:lang w:val="es-ES"/>
-        </w:rPr>
-      </w:pPr>
-    </w:p>
-    <w:p>
-      <w:pPr>
-        <w:spacing w:line="360" w:lineRule="auto"/>
-        <w:rPr>
-          <w:rFonts w:ascii="Arial" w:hAnsi="Arial" w:cs="Arial"/>
-          <w:b/>
-          <w:bCs/>
-          <w:sz w:val="24"/>
-          <w:szCs w:val="24"/>
-          <w:lang w:val="es-ES"/>
-        </w:rPr>
-      </w:pPr>
-    </w:p>
-    <w:p>
-      <w:pPr>
-        <w:spacing w:line="360" w:lineRule="auto"/>
-        <w:rPr>
-          <w:rFonts w:ascii="Arial" w:hAnsi="Arial" w:cs="Arial"/>
-          <w:b/>
-          <w:bCs/>
-          <w:sz w:val="24"/>
-          <w:szCs w:val="24"/>
-          <w:lang w:val="es-ES"/>
-        </w:rPr>
-      </w:pPr>
-    </w:p>
-    <w:p>
-      <w:pPr>
-        <w:spacing w:line="360" w:lineRule="auto"/>
-        <w:rPr>
-          <w:rFonts w:ascii="Arial" w:hAnsi="Arial" w:cs="Arial"/>
-          <w:b/>
-          <w:bCs/>
-          <w:sz w:val="24"/>
-          <w:szCs w:val="24"/>
-          <w:lang w:val="es-ES"/>
-        </w:rPr>
-      </w:pPr>
-      <w:r>
-        <w:rPr>
-          <w:rFonts w:ascii="Arial" w:hAnsi="Arial" w:cs="Arial"/>
-          <w:b/>
-          <w:bCs/>
-          <w:sz w:val="24"/>
-          <w:szCs w:val="24"/>
-          <w:lang w:val="es-ES"/>
-        </w:rPr>
-        <w:t>Capítulo 4: Las reseñas de una buena obra a tener en cuenta. _ El día en el que se decide decir la verdad.</w:t>
-      </w:r>
-    </w:p>
-    <w:p>
-      <w:pPr>
-        <w:spacing w:line="360" w:lineRule="auto"/>
-        <w:rPr>
-          <w:rFonts w:ascii="Arial" w:hAnsi="Arial" w:cs="Arial"/>
-          <w:b/>
-          <w:bCs/>
-          <w:sz w:val="24"/>
-          <w:szCs w:val="24"/>
-          <w:lang w:val="es-ES"/>
-        </w:rPr>
-      </w:pPr>
-    </w:p>
-    <w:p>
-      <w:pPr>
-        <w:spacing w:line="360" w:lineRule="auto"/>
-        <w:rPr>
-          <w:rFonts w:ascii="Arial" w:hAnsi="Arial" w:cs="Arial"/>
-          <w:b/>
-          <w:bCs/>
-          <w:sz w:val="24"/>
-          <w:szCs w:val="24"/>
-          <w:lang w:val="es-ES"/>
-        </w:rPr>
-      </w:pPr>
-      <w:r>
-        <w:rPr>
-          <w:rFonts w:ascii="Arial" w:hAnsi="Arial" w:cs="Arial"/>
-          <w:b/>
-          <w:bCs/>
-          <w:sz w:val="24"/>
-          <w:szCs w:val="24"/>
-          <w:lang w:val="es-ES"/>
-        </w:rPr>
-        <w:t>Masaki le tira un edificio en donde están los reenes hacia Oziel. Oziel rompesus limites para soportar tal peso con el magnetismo de todo el edificio y unirlos con todos los edificios que pueda junto a este.</w:t>
-      </w:r>
-      <w:r>
-        <w:rPr>
-          <w:rFonts w:ascii="Arial" w:hAnsi="Arial" w:cs="Arial"/>
-          <w:b/>
-          <w:bCs/>
-          <w:sz w:val="24"/>
-          <w:szCs w:val="24"/>
-          <w:lang w:val="es-ES"/>
-        </w:rPr>
-        <w:t xml:space="preserve"> P1</w:t>
-      </w:r>
-    </w:p>
-    <w:p>
-      <w:pPr>
-        <w:spacing w:line="360" w:lineRule="auto"/>
-        <w:rPr>
-          <w:rFonts w:ascii="Arial" w:hAnsi="Arial" w:cs="Arial"/>
-          <w:b/>
-          <w:bCs/>
-          <w:sz w:val="24"/>
-          <w:szCs w:val="24"/>
-          <w:lang w:val="es-ES"/>
-        </w:rPr>
-      </w:pPr>
-      <w:r>
-        <w:rPr>
-          <w:rFonts w:ascii="Arial" w:hAnsi="Arial" w:cs="Arial"/>
-          <w:b/>
-          <w:bCs/>
-          <w:sz w:val="24"/>
-          <w:szCs w:val="24"/>
-          <w:lang w:val="es-ES"/>
-        </w:rPr>
-        <w:t>Maika peleando con las gemelas y empieza a darse cuenta de lo que dicen. Que se puede vivir en paz ignorando el pasado si hay alguien que luche por la libertad.</w:t>
-      </w:r>
-      <w:r>
-        <w:rPr>
-          <w:rFonts w:ascii="Arial" w:hAnsi="Arial" w:cs="Arial"/>
-          <w:b/>
-          <w:bCs/>
-          <w:sz w:val="24"/>
-          <w:szCs w:val="24"/>
-          <w:lang w:val="es-ES"/>
-        </w:rPr>
-        <w:t xml:space="preserve"> P2</w:t>
-      </w:r>
-    </w:p>
-    <w:p>
-      <w:pPr>
-        <w:spacing w:line="360" w:lineRule="auto"/>
-        <w:rPr>
-          <w:rFonts w:ascii="Arial" w:hAnsi="Arial" w:cs="Arial"/>
-          <w:b/>
-          <w:bCs/>
-          <w:sz w:val="24"/>
-          <w:szCs w:val="24"/>
-          <w:lang w:val="es-ES"/>
-        </w:rPr>
-      </w:pPr>
-      <w:r>
-        <w:rPr>
-          <w:rFonts w:ascii="Arial" w:hAnsi="Arial" w:cs="Arial"/>
-          <w:b/>
-          <w:bCs/>
-          <w:sz w:val="24"/>
-          <w:szCs w:val="24"/>
-          <w:lang w:val="es-ES"/>
-        </w:rPr>
-        <w:t>Oziel pide a Las gemelas que saquen a los reenes. Maika intenta detenerlas pero pero una se queda mientras la otra va a sacar a los reenes. La gemela utiliza su poder ful máximo hasta quedar inconsiente si puede solo para detenerla.</w:t>
-      </w:r>
-      <w:r>
-        <w:rPr>
-          <w:rFonts w:ascii="Arial" w:hAnsi="Arial" w:cs="Arial"/>
-          <w:b/>
-          <w:bCs/>
-          <w:sz w:val="24"/>
-          <w:szCs w:val="24"/>
-          <w:lang w:val="es-ES"/>
-        </w:rPr>
-        <w:t xml:space="preserve"> P3</w:t>
-      </w:r>
-    </w:p>
-    <w:p>
-      <w:pPr>
-        <w:spacing w:line="360" w:lineRule="auto"/>
-        <w:rPr>
-          <w:rFonts w:ascii="Arial" w:hAnsi="Arial" w:cs="Arial"/>
-          <w:b/>
-          <w:bCs/>
-          <w:sz w:val="24"/>
-          <w:szCs w:val="24"/>
-          <w:lang w:val="es-ES"/>
-        </w:rPr>
-      </w:pPr>
-      <w:r>
-        <w:rPr>
-          <w:rFonts w:ascii="Arial" w:hAnsi="Arial" w:cs="Arial"/>
-          <w:b/>
-          <w:bCs/>
-          <w:sz w:val="24"/>
-          <w:szCs w:val="24"/>
-          <w:lang w:val="es-ES"/>
-        </w:rPr>
-        <w:t xml:space="preserve">Oziel le pide que se detenga. Si esto prosigue no habrá marcha atrás. Puede ayudarlos pero no podrá si el no intenta extender su mano para aceptar ayuda. </w:t>
-      </w:r>
-      <w:r>
-        <w:rPr>
-          <w:rFonts w:ascii="Arial" w:hAnsi="Arial" w:cs="Arial"/>
-          <w:b/>
-          <w:bCs/>
-          <w:sz w:val="24"/>
-          <w:szCs w:val="24"/>
-          <w:lang w:val="es-ES"/>
-        </w:rPr>
-        <w:t>P4</w:t>
-      </w:r>
-    </w:p>
-    <w:p>
-      <w:pPr>
-        <w:spacing w:line="360" w:lineRule="auto"/>
-        <w:rPr>
-          <w:rFonts w:ascii="Arial" w:hAnsi="Arial" w:cs="Arial"/>
-          <w:b/>
-          <w:bCs/>
-          <w:sz w:val="24"/>
-          <w:szCs w:val="24"/>
-          <w:lang w:val="es-ES"/>
-        </w:rPr>
-      </w:pPr>
-      <w:r>
-        <w:rPr>
-          <w:rFonts w:ascii="Arial" w:hAnsi="Arial" w:cs="Arial"/>
-          <w:b/>
-          <w:bCs/>
-          <w:sz w:val="24"/>
-          <w:szCs w:val="24"/>
-          <w:lang w:val="es-ES"/>
-        </w:rPr>
-        <w:lastRenderedPageBreak/>
-        <w:t>Oziel ve que la otra gemela entra al edificio y como Maika intenta ayudarlo a detener el edificio. Maika grita de tristeza. No dejara que por su culpa Masaki no tenga una vida tranquila en esta ciudad llena de paz. Ella puede que este atada en la mismísima oscuridad, ser la primera hija de la oscuridad máxima, pero lucha por el amor que le tiene a Masaki y quiere que el viva feliz aqui.</w:t>
-      </w:r>
-      <w:r>
-        <w:rPr>
-          <w:rFonts w:ascii="Arial" w:hAnsi="Arial" w:cs="Arial"/>
-          <w:b/>
-          <w:bCs/>
-          <w:sz w:val="24"/>
-          <w:szCs w:val="24"/>
-          <w:lang w:val="es-ES"/>
-        </w:rPr>
-        <w:t>P5</w:t>
-      </w:r>
-      <w:r>
-        <w:rPr>
-          <w:rFonts w:ascii="Arial" w:hAnsi="Arial" w:cs="Arial"/>
-          <w:b/>
-          <w:bCs/>
-          <w:sz w:val="24"/>
-          <w:szCs w:val="24"/>
-          <w:lang w:val="es-ES"/>
-        </w:rPr>
-        <w:t xml:space="preserve"> Lo ayuda, pero a cambio quiere que Masaki viva aquí con las gemelas felices, la felicidad que ella le negó en el pasado.</w:t>
-      </w:r>
-      <w:r>
-        <w:rPr>
-          <w:rFonts w:ascii="Arial" w:hAnsi="Arial" w:cs="Arial"/>
-          <w:b/>
-          <w:bCs/>
-          <w:sz w:val="24"/>
-          <w:szCs w:val="24"/>
-          <w:lang w:val="es-ES"/>
-        </w:rPr>
-        <w:t xml:space="preserve"> P6</w:t>
-      </w:r>
-    </w:p>
-    <w:p>
-      <w:pPr>
-        <w:spacing w:line="360" w:lineRule="auto"/>
-        <w:rPr>
-          <w:rFonts w:ascii="Arial" w:hAnsi="Arial" w:cs="Arial"/>
-          <w:b/>
-          <w:bCs/>
-          <w:sz w:val="24"/>
-          <w:szCs w:val="24"/>
-          <w:lang w:val="es-ES"/>
-        </w:rPr>
-      </w:pPr>
-      <w:r>
-        <w:rPr>
-          <w:rFonts w:ascii="Arial" w:hAnsi="Arial" w:cs="Arial"/>
-          <w:b/>
-          <w:bCs/>
-          <w:sz w:val="24"/>
-          <w:szCs w:val="24"/>
-          <w:lang w:val="es-ES"/>
-        </w:rPr>
-        <w:t>Masaki mal herido habla con Maika luego de detener el edificio y de evacuar a los reenes. Le dice que se arrepiente del pasado al ayudarla. Pero su amor que tiene hacia ella lo hizo superar cualquier desgracia. Oziel empieza a combulcionar por el dolor. Las gemelas con Maika ayudan a Oziel y lo llevan hacia el distrito 6 a que lo atiendan, Masaki no les acompaña y se escapa hacia los distritos bajos para esconderse por lo avergonzado que esta. P7</w:t>
-      </w:r>
-    </w:p>
-    <w:p>
-      <w:pPr>
-        <w:spacing w:line="360" w:lineRule="auto"/>
-        <w:rPr>
-          <w:rFonts w:ascii="Arial" w:hAnsi="Arial" w:cs="Arial"/>
-          <w:b/>
-          <w:bCs/>
-          <w:sz w:val="24"/>
-          <w:szCs w:val="24"/>
-          <w:lang w:val="es-ES"/>
-        </w:rPr>
-      </w:pPr>
-      <w:r>
-        <w:rPr>
-          <w:rFonts w:ascii="Arial" w:hAnsi="Arial" w:cs="Arial"/>
-          <w:b/>
-          <w:bCs/>
-          <w:sz w:val="24"/>
-          <w:szCs w:val="24"/>
-          <w:lang w:val="es-ES"/>
-        </w:rPr>
-        <w:t>Oziel al llegar adolorido y todo solo pide que le perdonden la vida a Maika y a Masaki cuando lo encuentren. P8</w:t>
-      </w:r>
-    </w:p>
-    <w:p>
-      <w:pPr>
-        <w:spacing w:line="360" w:lineRule="auto"/>
-        <w:rPr>
-          <w:rFonts w:ascii="Arial" w:hAnsi="Arial" w:cs="Arial"/>
-          <w:b/>
-          <w:bCs/>
-          <w:sz w:val="24"/>
-          <w:szCs w:val="24"/>
-          <w:lang w:val="es-ES"/>
-        </w:rPr>
-      </w:pPr>
-      <w:r>
-        <w:rPr>
-          <w:rFonts w:ascii="Arial" w:hAnsi="Arial" w:cs="Arial"/>
-          <w:b/>
-          <w:bCs/>
-          <w:sz w:val="24"/>
-          <w:szCs w:val="24"/>
-          <w:lang w:val="es-ES"/>
-        </w:rPr>
-        <w:t>Tosaka encuentra al asqueroso puerco que traiciono a Tosaka Sixto. Y sabe que hacer para llevarlo ante la justicia, la justicia de Tosaka Sixto y no de Unificacion Central y de Naomi. Entre líneas final.</w:t>
-      </w:r>
-    </w:p>
-    <w:p>
-      <w:pPr>
-        <w:spacing w:line="360" w:lineRule="auto"/>
-        <w:rPr>
-          <w:rFonts w:ascii="Arial" w:hAnsi="Arial" w:cs="Arial"/>
-          <w:b/>
-          <w:bCs/>
-          <w:sz w:val="24"/>
-          <w:szCs w:val="24"/>
-          <w:lang w:val="es-ES"/>
-        </w:rPr>
-      </w:pPr>
-    </w:p>
-    <w:p>
-      <w:pPr>
-        <w:spacing w:line="360" w:lineRule="auto"/>
-        <w:rPr>
-          <w:rFonts w:ascii="Arial" w:hAnsi="Arial" w:cs="Arial"/>
-          <w:b/>
-          <w:bCs/>
-          <w:sz w:val="24"/>
-          <w:szCs w:val="24"/>
-          <w:lang w:val="es-ES"/>
-        </w:rPr>
-      </w:pPr>
-    </w:p>
-    <w:p>
-      <w:pPr>
-        <w:spacing w:line="360" w:lineRule="auto"/>
-        <w:rPr>
-          <w:rFonts w:ascii="Arial" w:hAnsi="Arial" w:cs="Arial"/>
-          <w:b/>
-          <w:bCs/>
-          <w:sz w:val="24"/>
-          <w:szCs w:val="24"/>
-          <w:lang w:val="es-ES"/>
-        </w:rPr>
-      </w:pPr>
-      <w:r>
-        <w:rPr>
-          <w:rFonts w:ascii="Arial" w:hAnsi="Arial" w:cs="Arial"/>
-          <w:b/>
-          <w:bCs/>
-          <w:sz w:val="24"/>
-          <w:szCs w:val="24"/>
-          <w:lang w:val="es-ES"/>
-        </w:rPr>
-        <w:t>Epilogo: Las estructuras más altas son las que más daño hacen al caer. _Ya no es como lo solía ser.</w:t>
-      </w:r>
-    </w:p>
-    <w:p>
-      <w:pPr>
-        <w:spacing w:line="360" w:lineRule="auto"/>
-        <w:rPr>
-          <w:rFonts w:ascii="Arial" w:hAnsi="Arial" w:cs="Arial"/>
-          <w:b/>
-          <w:bCs/>
-          <w:sz w:val="24"/>
-          <w:szCs w:val="24"/>
-          <w:lang w:val="es-ES"/>
-        </w:rPr>
-      </w:pPr>
-    </w:p>
-    <w:p>
-      <w:pPr>
-        <w:spacing w:line="360" w:lineRule="auto"/>
-        <w:rPr>
-          <w:rFonts w:ascii="Arial" w:hAnsi="Arial" w:cs="Arial"/>
-          <w:b/>
-          <w:bCs/>
-          <w:sz w:val="24"/>
-          <w:szCs w:val="24"/>
-          <w:lang w:val="es-ES"/>
-        </w:rPr>
-      </w:pPr>
-      <w:r>
-        <w:rPr>
-          <w:rFonts w:ascii="Arial" w:hAnsi="Arial" w:cs="Arial"/>
-          <w:b/>
-          <w:bCs/>
-          <w:sz w:val="24"/>
-          <w:szCs w:val="24"/>
-          <w:lang w:val="es-ES"/>
-        </w:rPr>
         <w:t>Tosaka con una cara muy sombria encuentra al traidor y lo tortura para sacarle toda la información. Luego lo asesina. Sin dejar pistas y rastros se va, y deja un mensaje ahcia todos los traidores que quieran hacerle daño a Naomi, les envia a todos un mensaje con el celular del traidor.</w:t>
       </w:r>
       <w:r>
@@ -21672,7 +22727,6 @@
           <w:szCs w:val="24"/>
           <w:lang w:val="es-ES"/>
         </w:rPr>
-        <w:lastRenderedPageBreak/>
         <w:t>Oziel habla con Maika y le dice que cuando este listo regresara. No esta preparado para aceptar la paz que intentas darle, piensa que no se lo merece y cuando se de cuenta de lo contrario volverá con ella. Le da las gracias. 2</w:t>
       </w:r>
     </w:p>

</xml_diff>